<commit_message>
updated dependencies to catch up with the latest developments
</commit_message>
<xml_diff>
--- a/doc/events TODO.docx
+++ b/doc/events TODO.docx
@@ -2,6 +2,211 @@
 <file path=word/document.xml><?xml version="1.0" encoding="utf-8"?>
 <w:document xmlns:wpc="http://schemas.microsoft.com/office/word/2010/wordprocessingCanvas" xmlns:mo="http://schemas.microsoft.com/office/mac/office/2008/main" xmlns:mc="http://schemas.openxmlformats.org/markup-compatibility/2006" xmlns:mv="urn:schemas-microsoft-com:mac:vml" xmlns:o="urn:schemas-microsoft-com:office:office" xmlns:r="http://schemas.openxmlformats.org/officeDocument/2006/relationships" xmlns:m="http://schemas.openxmlformats.org/officeDocument/2006/math" xmlns:v="urn:schemas-microsoft-com:vml" xmlns:wp14="http://schemas.microsoft.com/office/word/2010/wordprocessingDrawing" xmlns:wp="http://schemas.openxmlformats.org/drawingml/2006/wordprocessingDrawing" xmlns:w10="urn:schemas-microsoft-com:office:word" xmlns:w="http://schemas.openxmlformats.org/wordprocessingml/2006/main" xmlns:w14="http://schemas.microsoft.com/office/word/2010/wordml" xmlns:w15="http://schemas.microsoft.com/office/word/2012/wordml" xmlns:wpg="http://schemas.microsoft.com/office/word/2010/wordprocessingGroup" xmlns:wpi="http://schemas.microsoft.com/office/word/2010/wordprocessingInk" xmlns:wne="http://schemas.microsoft.com/office/word/2006/wordml" xmlns:wps="http://schemas.microsoft.com/office/word/2010/wordprocessingShape" mc:Ignorable="w14 w15 wp14">
   <w:body>
+    <w:p>
+      <w:pPr>
+        <w:pStyle w:val="Title"/>
+        <w:rPr>
+          <w:rFonts w:ascii="Garamond" w:hAnsi="Garamond"/>
+        </w:rPr>
+      </w:pPr>
+      <w:r>
+        <w:rPr>
+          <w:rFonts w:ascii="Garamond" w:hAnsi="Garamond"/>
+        </w:rPr>
+        <w:t>events – Tactical</w:t>
+      </w:r>
+      <w:r>
+        <w:rPr>
+          <w:rFonts w:ascii="Garamond" w:hAnsi="Garamond"/>
+        </w:rPr>
+        <w:br/>
+      </w:r>
+    </w:p>
+    <w:p>
+      <w:pPr>
+        <w:pStyle w:val="ListParagraph"/>
+        <w:rPr>
+          <w:rFonts w:ascii="Garamond" w:hAnsi="Garamond"/>
+        </w:rPr>
+      </w:pPr>
+    </w:p>
+    <w:p>
+      <w:pPr>
+        <w:pStyle w:val="ListParagraph"/>
+        <w:numPr>
+          <w:ilvl w:val="0"/>
+          <w:numId w:val="32"/>
+        </w:numPr>
+        <w:rPr>
+          <w:rFonts w:ascii="Garamond" w:hAnsi="Garamond"/>
+        </w:rPr>
+      </w:pPr>
+      <w:r>
+        <w:rPr>
+          <w:rFonts w:ascii="Garamond" w:hAnsi="Garamond"/>
+        </w:rPr>
+        <w:t xml:space="preserve">Apply </w:t>
+      </w:r>
+      <w:r>
+        <w:rPr>
+          <w:rFonts w:ascii="Garamond" w:hAnsi="Garamond"/>
+        </w:rPr>
+        <w:t xml:space="preserve">nort </w:t>
+      </w:r>
+      <w:r>
+        <w:rPr>
+          <w:rFonts w:ascii="Garamond" w:hAnsi="Garamond"/>
+        </w:rPr>
+        <w:t>to events.</w:t>
+      </w:r>
+      <w:r>
+        <w:rPr>
+          <w:rFonts w:ascii="Garamond" w:hAnsi="Garamond"/>
+        </w:rPr>
+        <w:br/>
+      </w:r>
+    </w:p>
+    <w:p>
+      <w:pPr>
+        <w:pStyle w:val="ListParagraph"/>
+        <w:numPr>
+          <w:ilvl w:val="0"/>
+          <w:numId w:val="31"/>
+        </w:numPr>
+        <w:rPr>
+          <w:rFonts w:ascii="Garamond" w:hAnsi="Garamond"/>
+        </w:rPr>
+      </w:pPr>
+      <w:r>
+        <w:rPr>
+          <w:rFonts w:ascii="Garamond" w:hAnsi="Garamond"/>
+        </w:rPr>
+        <w:t>Move everything “events” into core. Make sure all the tests pass.</w:t>
+      </w:r>
+    </w:p>
+    <w:p>
+      <w:pPr>
+        <w:pStyle w:val="ListParagraph"/>
+        <w:numPr>
+          <w:ilvl w:val="1"/>
+          <w:numId w:val="31"/>
+        </w:numPr>
+        <w:rPr>
+          <w:rFonts w:ascii="Garamond" w:hAnsi="Garamond"/>
+        </w:rPr>
+      </w:pPr>
+      <w:r>
+        <w:rPr>
+          <w:rFonts w:ascii="Garamond" w:hAnsi="Garamond"/>
+        </w:rPr>
+        <w:t xml:space="preserve">Start to break out: </w:t>
+      </w:r>
+      <w:proofErr w:type="spellStart"/>
+      <w:r>
+        <w:rPr>
+          <w:rFonts w:ascii="Garamond" w:hAnsi="Garamond"/>
+        </w:rPr>
+        <w:t>api</w:t>
+      </w:r>
+      <w:proofErr w:type="spellEnd"/>
+      <w:r>
+        <w:rPr>
+          <w:rFonts w:ascii="Garamond" w:hAnsi="Garamond"/>
+        </w:rPr>
+        <w:t xml:space="preserve">, httpd, csv, make sure the test pass </w:t>
+      </w:r>
+      <w:proofErr w:type="gramStart"/>
+      <w:r>
+        <w:rPr>
+          <w:rFonts w:ascii="Garamond" w:hAnsi="Garamond"/>
+        </w:rPr>
+        <w:t>at all times</w:t>
+      </w:r>
+      <w:proofErr w:type="gramEnd"/>
+      <w:r>
+        <w:rPr>
+          <w:rFonts w:ascii="Garamond" w:hAnsi="Garamond"/>
+        </w:rPr>
+        <w:t>.</w:t>
+      </w:r>
+    </w:p>
+    <w:p>
+      <w:pPr>
+        <w:pStyle w:val="ListParagraph"/>
+        <w:numPr>
+          <w:ilvl w:val="1"/>
+          <w:numId w:val="31"/>
+        </w:numPr>
+        <w:rPr>
+          <w:rFonts w:ascii="Garamond" w:hAnsi="Garamond"/>
+        </w:rPr>
+      </w:pPr>
+      <w:r>
+        <w:rPr>
+          <w:rFonts w:ascii="Garamond" w:hAnsi="Garamond"/>
+        </w:rPr>
+        <w:t>At the same time, update NOKB User Manual</w:t>
+      </w:r>
+    </w:p>
+    <w:p>
+      <w:pPr>
+        <w:pStyle w:val="ListParagraph"/>
+        <w:ind w:left="1440"/>
+        <w:rPr>
+          <w:rFonts w:ascii="Garamond" w:hAnsi="Garamond"/>
+        </w:rPr>
+      </w:pPr>
+    </w:p>
+    <w:p>
+      <w:pPr>
+        <w:pStyle w:val="ListParagraph"/>
+        <w:numPr>
+          <w:ilvl w:val="0"/>
+          <w:numId w:val="31"/>
+        </w:numPr>
+        <w:rPr>
+          <w:rFonts w:ascii="Garamond" w:hAnsi="Garamond"/>
+        </w:rPr>
+      </w:pPr>
+      <w:r>
+        <w:rPr>
+          <w:rFonts w:ascii="Garamond" w:hAnsi="Garamond"/>
+        </w:rPr>
+        <w:t>events should be able to modularly parse a Dynatrace CSV output and produce a multi-field timed series that characterizes the system.</w:t>
+      </w:r>
+      <w:r>
+        <w:rPr>
+          <w:rFonts w:ascii="Garamond" w:hAnsi="Garamond"/>
+        </w:rPr>
+        <w:br/>
+      </w:r>
+    </w:p>
+    <w:p>
+      <w:pPr>
+        <w:pStyle w:val="Title"/>
+        <w:rPr>
+          <w:rFonts w:ascii="Garamond" w:hAnsi="Garamond"/>
+        </w:rPr>
+      </w:pPr>
+      <w:bookmarkStart w:id="0" w:name="_GoBack"/>
+      <w:bookmarkEnd w:id="0"/>
+    </w:p>
+    <w:p>
+      <w:pPr>
+        <w:pStyle w:val="Title"/>
+        <w:rPr>
+          <w:rFonts w:ascii="Garamond" w:hAnsi="Garamond"/>
+        </w:rPr>
+      </w:pPr>
+    </w:p>
+    <w:p>
+      <w:pPr>
+        <w:pStyle w:val="Title"/>
+        <w:rPr>
+          <w:rFonts w:ascii="Garamond" w:hAnsi="Garamond"/>
+        </w:rPr>
+      </w:pPr>
+    </w:p>
     <w:p>
       <w:pPr>
         <w:pStyle w:val="Title"/>
@@ -102,8 +307,6 @@
           <w:szCs w:val="21"/>
         </w:rPr>
       </w:pPr>
-      <w:bookmarkStart w:id="0" w:name="_GoBack"/>
-      <w:bookmarkEnd w:id="0"/>
       <w:r>
         <w:rPr>
           <w:rFonts w:ascii="Garamond" w:eastAsia="Times New Roman" w:hAnsi="Garamond"/>
@@ -530,6 +733,7 @@
           <w:sz w:val="21"/>
           <w:szCs w:val="21"/>
         </w:rPr>
+        <w:lastRenderedPageBreak/>
         <w:t>Return to Business Scenarios 07/03/16</w:t>
       </w:r>
     </w:p>
@@ -978,7 +1182,6 @@
           <w:sz w:val="21"/>
           <w:szCs w:val="21"/>
         </w:rPr>
-        <w:lastRenderedPageBreak/>
         <w:t>if it is needed, define behavior and add appropriate tests at the appropriate levels.</w:t>
       </w:r>
     </w:p>
@@ -4062,6 +4265,119 @@
     </w:lvl>
   </w:abstractNum>
   <w:abstractNum w:abstractNumId="14">
+    <w:nsid w:val="43500E79"/>
+    <w:multiLevelType w:val="hybridMultilevel"/>
+    <w:tmpl w:val="C5ACEC58"/>
+    <w:lvl w:ilvl="0" w:tplc="04090001">
+      <w:start w:val="1"/>
+      <w:numFmt w:val="bullet"/>
+      <w:lvlText w:val=""/>
+      <w:lvlJc w:val="left"/>
+      <w:pPr>
+        <w:ind w:left="720" w:hanging="360"/>
+      </w:pPr>
+      <w:rPr>
+        <w:rFonts w:ascii="Symbol" w:hAnsi="Symbol" w:hint="default"/>
+      </w:rPr>
+    </w:lvl>
+    <w:lvl w:ilvl="1" w:tplc="04090003">
+      <w:start w:val="1"/>
+      <w:numFmt w:val="bullet"/>
+      <w:lvlText w:val="o"/>
+      <w:lvlJc w:val="left"/>
+      <w:pPr>
+        <w:ind w:left="1440" w:hanging="360"/>
+      </w:pPr>
+      <w:rPr>
+        <w:rFonts w:ascii="Courier New" w:hAnsi="Courier New" w:cs="Courier New" w:hint="default"/>
+      </w:rPr>
+    </w:lvl>
+    <w:lvl w:ilvl="2" w:tplc="04090005" w:tentative="1">
+      <w:start w:val="1"/>
+      <w:numFmt w:val="bullet"/>
+      <w:lvlText w:val=""/>
+      <w:lvlJc w:val="left"/>
+      <w:pPr>
+        <w:ind w:left="2160" w:hanging="360"/>
+      </w:pPr>
+      <w:rPr>
+        <w:rFonts w:ascii="Wingdings" w:hAnsi="Wingdings" w:hint="default"/>
+      </w:rPr>
+    </w:lvl>
+    <w:lvl w:ilvl="3" w:tplc="04090001" w:tentative="1">
+      <w:start w:val="1"/>
+      <w:numFmt w:val="bullet"/>
+      <w:lvlText w:val=""/>
+      <w:lvlJc w:val="left"/>
+      <w:pPr>
+        <w:ind w:left="2880" w:hanging="360"/>
+      </w:pPr>
+      <w:rPr>
+        <w:rFonts w:ascii="Symbol" w:hAnsi="Symbol" w:hint="default"/>
+      </w:rPr>
+    </w:lvl>
+    <w:lvl w:ilvl="4" w:tplc="04090003" w:tentative="1">
+      <w:start w:val="1"/>
+      <w:numFmt w:val="bullet"/>
+      <w:lvlText w:val="o"/>
+      <w:lvlJc w:val="left"/>
+      <w:pPr>
+        <w:ind w:left="3600" w:hanging="360"/>
+      </w:pPr>
+      <w:rPr>
+        <w:rFonts w:ascii="Courier New" w:hAnsi="Courier New" w:cs="Courier New" w:hint="default"/>
+      </w:rPr>
+    </w:lvl>
+    <w:lvl w:ilvl="5" w:tplc="04090005" w:tentative="1">
+      <w:start w:val="1"/>
+      <w:numFmt w:val="bullet"/>
+      <w:lvlText w:val=""/>
+      <w:lvlJc w:val="left"/>
+      <w:pPr>
+        <w:ind w:left="4320" w:hanging="360"/>
+      </w:pPr>
+      <w:rPr>
+        <w:rFonts w:ascii="Wingdings" w:hAnsi="Wingdings" w:hint="default"/>
+      </w:rPr>
+    </w:lvl>
+    <w:lvl w:ilvl="6" w:tplc="04090001" w:tentative="1">
+      <w:start w:val="1"/>
+      <w:numFmt w:val="bullet"/>
+      <w:lvlText w:val=""/>
+      <w:lvlJc w:val="left"/>
+      <w:pPr>
+        <w:ind w:left="5040" w:hanging="360"/>
+      </w:pPr>
+      <w:rPr>
+        <w:rFonts w:ascii="Symbol" w:hAnsi="Symbol" w:hint="default"/>
+      </w:rPr>
+    </w:lvl>
+    <w:lvl w:ilvl="7" w:tplc="04090003" w:tentative="1">
+      <w:start w:val="1"/>
+      <w:numFmt w:val="bullet"/>
+      <w:lvlText w:val="o"/>
+      <w:lvlJc w:val="left"/>
+      <w:pPr>
+        <w:ind w:left="5760" w:hanging="360"/>
+      </w:pPr>
+      <w:rPr>
+        <w:rFonts w:ascii="Courier New" w:hAnsi="Courier New" w:cs="Courier New" w:hint="default"/>
+      </w:rPr>
+    </w:lvl>
+    <w:lvl w:ilvl="8" w:tplc="04090005" w:tentative="1">
+      <w:start w:val="1"/>
+      <w:numFmt w:val="bullet"/>
+      <w:lvlText w:val=""/>
+      <w:lvlJc w:val="left"/>
+      <w:pPr>
+        <w:ind w:left="6480" w:hanging="360"/>
+      </w:pPr>
+      <w:rPr>
+        <w:rFonts w:ascii="Wingdings" w:hAnsi="Wingdings" w:hint="default"/>
+      </w:rPr>
+    </w:lvl>
+  </w:abstractNum>
+  <w:abstractNum w:abstractNumId="15">
     <w:nsid w:val="43E03BCD"/>
     <w:multiLevelType w:val="multilevel"/>
     <w:tmpl w:val="B464CEB0"/>
@@ -4210,7 +4526,7 @@
       </w:rPr>
     </w:lvl>
   </w:abstractNum>
-  <w:abstractNum w:abstractNumId="15">
+  <w:abstractNum w:abstractNumId="16">
     <w:nsid w:val="50F1763B"/>
     <w:multiLevelType w:val="multilevel"/>
     <w:tmpl w:val="0D5837E4"/>
@@ -4359,7 +4675,7 @@
       </w:rPr>
     </w:lvl>
   </w:abstractNum>
-  <w:abstractNum w:abstractNumId="16">
+  <w:abstractNum w:abstractNumId="17">
     <w:nsid w:val="5AF52E4D"/>
     <w:multiLevelType w:val="multilevel"/>
     <w:tmpl w:val="1B8C21BA"/>
@@ -4508,7 +4824,7 @@
       </w:rPr>
     </w:lvl>
   </w:abstractNum>
-  <w:abstractNum w:abstractNumId="17">
+  <w:abstractNum w:abstractNumId="18">
     <w:nsid w:val="5C4B628B"/>
     <w:multiLevelType w:val="multilevel"/>
     <w:tmpl w:val="50B6E036"/>
@@ -4657,7 +4973,7 @@
       </w:rPr>
     </w:lvl>
   </w:abstractNum>
-  <w:abstractNum w:abstractNumId="18">
+  <w:abstractNum w:abstractNumId="19">
     <w:nsid w:val="5E4C63B3"/>
     <w:multiLevelType w:val="multilevel"/>
     <w:tmpl w:val="151E9474"/>
@@ -4806,7 +5122,7 @@
       </w:rPr>
     </w:lvl>
   </w:abstractNum>
-  <w:abstractNum w:abstractNumId="19">
+  <w:abstractNum w:abstractNumId="20">
     <w:nsid w:val="606143DE"/>
     <w:multiLevelType w:val="multilevel"/>
     <w:tmpl w:val="C93A38AE"/>
@@ -4955,7 +5271,7 @@
       </w:rPr>
     </w:lvl>
   </w:abstractNum>
-  <w:abstractNum w:abstractNumId="20">
+  <w:abstractNum w:abstractNumId="21">
     <w:nsid w:val="63B01EB5"/>
     <w:multiLevelType w:val="multilevel"/>
     <w:tmpl w:val="971EC924"/>
@@ -5104,7 +5420,7 @@
       </w:rPr>
     </w:lvl>
   </w:abstractNum>
-  <w:abstractNum w:abstractNumId="21">
+  <w:abstractNum w:abstractNumId="22">
     <w:nsid w:val="69B46BEC"/>
     <w:multiLevelType w:val="multilevel"/>
     <w:tmpl w:val="193C74E2"/>
@@ -5253,7 +5569,7 @@
       </w:rPr>
     </w:lvl>
   </w:abstractNum>
-  <w:abstractNum w:abstractNumId="22">
+  <w:abstractNum w:abstractNumId="23">
     <w:nsid w:val="6AEA576F"/>
     <w:multiLevelType w:val="multilevel"/>
     <w:tmpl w:val="0CD0FB02"/>
@@ -5402,7 +5718,7 @@
       </w:rPr>
     </w:lvl>
   </w:abstractNum>
-  <w:abstractNum w:abstractNumId="23">
+  <w:abstractNum w:abstractNumId="24">
     <w:nsid w:val="6FDF1E37"/>
     <w:multiLevelType w:val="multilevel"/>
     <w:tmpl w:val="C9185A7C"/>
@@ -5551,7 +5867,7 @@
       </w:rPr>
     </w:lvl>
   </w:abstractNum>
-  <w:abstractNum w:abstractNumId="24">
+  <w:abstractNum w:abstractNumId="25">
     <w:nsid w:val="71FA5F8B"/>
     <w:multiLevelType w:val="multilevel"/>
     <w:tmpl w:val="29C4CFD8"/>
@@ -5700,7 +6016,7 @@
       </w:rPr>
     </w:lvl>
   </w:abstractNum>
-  <w:abstractNum w:abstractNumId="25">
+  <w:abstractNum w:abstractNumId="26">
     <w:nsid w:val="72CF4368"/>
     <w:multiLevelType w:val="multilevel"/>
     <w:tmpl w:val="7CC89C28"/>
@@ -5849,7 +6165,7 @@
       </w:rPr>
     </w:lvl>
   </w:abstractNum>
-  <w:abstractNum w:abstractNumId="26">
+  <w:abstractNum w:abstractNumId="27">
     <w:nsid w:val="73DB7AD6"/>
     <w:multiLevelType w:val="multilevel"/>
     <w:tmpl w:val="77849E70"/>
@@ -5998,7 +6314,7 @@
       </w:rPr>
     </w:lvl>
   </w:abstractNum>
-  <w:abstractNum w:abstractNumId="27">
+  <w:abstractNum w:abstractNumId="28">
     <w:nsid w:val="799816BA"/>
     <w:multiLevelType w:val="multilevel"/>
     <w:tmpl w:val="3878D3DE"/>
@@ -6147,7 +6463,120 @@
       </w:rPr>
     </w:lvl>
   </w:abstractNum>
-  <w:abstractNum w:abstractNumId="28">
+  <w:abstractNum w:abstractNumId="29">
+    <w:nsid w:val="7BAE1210"/>
+    <w:multiLevelType w:val="hybridMultilevel"/>
+    <w:tmpl w:val="38A22F0E"/>
+    <w:lvl w:ilvl="0" w:tplc="04090001">
+      <w:start w:val="1"/>
+      <w:numFmt w:val="bullet"/>
+      <w:lvlText w:val=""/>
+      <w:lvlJc w:val="left"/>
+      <w:pPr>
+        <w:ind w:left="720" w:hanging="360"/>
+      </w:pPr>
+      <w:rPr>
+        <w:rFonts w:ascii="Symbol" w:hAnsi="Symbol" w:hint="default"/>
+      </w:rPr>
+    </w:lvl>
+    <w:lvl w:ilvl="1" w:tplc="04090003">
+      <w:start w:val="1"/>
+      <w:numFmt w:val="bullet"/>
+      <w:lvlText w:val="o"/>
+      <w:lvlJc w:val="left"/>
+      <w:pPr>
+        <w:ind w:left="1440" w:hanging="360"/>
+      </w:pPr>
+      <w:rPr>
+        <w:rFonts w:ascii="Courier New" w:hAnsi="Courier New" w:cs="Courier New" w:hint="default"/>
+      </w:rPr>
+    </w:lvl>
+    <w:lvl w:ilvl="2" w:tplc="04090005" w:tentative="1">
+      <w:start w:val="1"/>
+      <w:numFmt w:val="bullet"/>
+      <w:lvlText w:val=""/>
+      <w:lvlJc w:val="left"/>
+      <w:pPr>
+        <w:ind w:left="2160" w:hanging="360"/>
+      </w:pPr>
+      <w:rPr>
+        <w:rFonts w:ascii="Wingdings" w:hAnsi="Wingdings" w:hint="default"/>
+      </w:rPr>
+    </w:lvl>
+    <w:lvl w:ilvl="3" w:tplc="04090001" w:tentative="1">
+      <w:start w:val="1"/>
+      <w:numFmt w:val="bullet"/>
+      <w:lvlText w:val=""/>
+      <w:lvlJc w:val="left"/>
+      <w:pPr>
+        <w:ind w:left="2880" w:hanging="360"/>
+      </w:pPr>
+      <w:rPr>
+        <w:rFonts w:ascii="Symbol" w:hAnsi="Symbol" w:hint="default"/>
+      </w:rPr>
+    </w:lvl>
+    <w:lvl w:ilvl="4" w:tplc="04090003" w:tentative="1">
+      <w:start w:val="1"/>
+      <w:numFmt w:val="bullet"/>
+      <w:lvlText w:val="o"/>
+      <w:lvlJc w:val="left"/>
+      <w:pPr>
+        <w:ind w:left="3600" w:hanging="360"/>
+      </w:pPr>
+      <w:rPr>
+        <w:rFonts w:ascii="Courier New" w:hAnsi="Courier New" w:cs="Courier New" w:hint="default"/>
+      </w:rPr>
+    </w:lvl>
+    <w:lvl w:ilvl="5" w:tplc="04090005" w:tentative="1">
+      <w:start w:val="1"/>
+      <w:numFmt w:val="bullet"/>
+      <w:lvlText w:val=""/>
+      <w:lvlJc w:val="left"/>
+      <w:pPr>
+        <w:ind w:left="4320" w:hanging="360"/>
+      </w:pPr>
+      <w:rPr>
+        <w:rFonts w:ascii="Wingdings" w:hAnsi="Wingdings" w:hint="default"/>
+      </w:rPr>
+    </w:lvl>
+    <w:lvl w:ilvl="6" w:tplc="04090001" w:tentative="1">
+      <w:start w:val="1"/>
+      <w:numFmt w:val="bullet"/>
+      <w:lvlText w:val=""/>
+      <w:lvlJc w:val="left"/>
+      <w:pPr>
+        <w:ind w:left="5040" w:hanging="360"/>
+      </w:pPr>
+      <w:rPr>
+        <w:rFonts w:ascii="Symbol" w:hAnsi="Symbol" w:hint="default"/>
+      </w:rPr>
+    </w:lvl>
+    <w:lvl w:ilvl="7" w:tplc="04090003" w:tentative="1">
+      <w:start w:val="1"/>
+      <w:numFmt w:val="bullet"/>
+      <w:lvlText w:val="o"/>
+      <w:lvlJc w:val="left"/>
+      <w:pPr>
+        <w:ind w:left="5760" w:hanging="360"/>
+      </w:pPr>
+      <w:rPr>
+        <w:rFonts w:ascii="Courier New" w:hAnsi="Courier New" w:cs="Courier New" w:hint="default"/>
+      </w:rPr>
+    </w:lvl>
+    <w:lvl w:ilvl="8" w:tplc="04090005" w:tentative="1">
+      <w:start w:val="1"/>
+      <w:numFmt w:val="bullet"/>
+      <w:lvlText w:val=""/>
+      <w:lvlJc w:val="left"/>
+      <w:pPr>
+        <w:ind w:left="6480" w:hanging="360"/>
+      </w:pPr>
+      <w:rPr>
+        <w:rFonts w:ascii="Wingdings" w:hAnsi="Wingdings" w:hint="default"/>
+      </w:rPr>
+    </w:lvl>
+  </w:abstractNum>
+  <w:abstractNum w:abstractNumId="30">
     <w:nsid w:val="7CD67AEF"/>
     <w:multiLevelType w:val="multilevel"/>
     <w:tmpl w:val="0CDA7A62"/>
@@ -6296,7 +6725,7 @@
       </w:rPr>
     </w:lvl>
   </w:abstractNum>
-  <w:abstractNum w:abstractNumId="29">
+  <w:abstractNum w:abstractNumId="31">
     <w:nsid w:val="7D7D7E62"/>
     <w:multiLevelType w:val="multilevel"/>
     <w:tmpl w:val="B23E65B4"/>
@@ -6455,7 +6884,7 @@
     <w:abstractNumId w:val="10"/>
   </w:num>
   <w:num w:numId="4">
-    <w:abstractNumId w:val="24"/>
+    <w:abstractNumId w:val="25"/>
   </w:num>
   <w:num w:numId="5">
     <w:abstractNumId w:val="6"/>
@@ -6464,7 +6893,7 @@
     <w:abstractNumId w:val="3"/>
   </w:num>
   <w:num w:numId="7">
-    <w:abstractNumId w:val="25"/>
+    <w:abstractNumId w:val="26"/>
   </w:num>
   <w:num w:numId="8">
     <w:abstractNumId w:val="7"/>
@@ -6473,19 +6902,19 @@
     <w:abstractNumId w:val="5"/>
   </w:num>
   <w:num w:numId="10">
-    <w:abstractNumId w:val="18"/>
+    <w:abstractNumId w:val="19"/>
   </w:num>
   <w:num w:numId="11">
-    <w:abstractNumId w:val="15"/>
+    <w:abstractNumId w:val="16"/>
   </w:num>
   <w:num w:numId="12">
-    <w:abstractNumId w:val="16"/>
+    <w:abstractNumId w:val="17"/>
   </w:num>
   <w:num w:numId="13">
     <w:abstractNumId w:val="8"/>
   </w:num>
   <w:num w:numId="14">
-    <w:abstractNumId w:val="27"/>
+    <w:abstractNumId w:val="28"/>
   </w:num>
   <w:num w:numId="15">
     <w:abstractNumId w:val="13"/>
@@ -6497,43 +6926,49 @@
     <w:abstractNumId w:val="0"/>
   </w:num>
   <w:num w:numId="18">
-    <w:abstractNumId w:val="23"/>
+    <w:abstractNumId w:val="24"/>
   </w:num>
   <w:num w:numId="19">
+    <w:abstractNumId w:val="22"/>
+  </w:num>
+  <w:num w:numId="20">
+    <w:abstractNumId w:val="15"/>
+  </w:num>
+  <w:num w:numId="21">
     <w:abstractNumId w:val="21"/>
   </w:num>
-  <w:num w:numId="20">
-    <w:abstractNumId w:val="14"/>
-  </w:num>
-  <w:num w:numId="21">
-    <w:abstractNumId w:val="20"/>
-  </w:num>
   <w:num w:numId="22">
-    <w:abstractNumId w:val="29"/>
+    <w:abstractNumId w:val="31"/>
   </w:num>
   <w:num w:numId="23">
     <w:abstractNumId w:val="1"/>
   </w:num>
   <w:num w:numId="24">
-    <w:abstractNumId w:val="28"/>
+    <w:abstractNumId w:val="30"/>
   </w:num>
   <w:num w:numId="25">
     <w:abstractNumId w:val="11"/>
   </w:num>
   <w:num w:numId="26">
-    <w:abstractNumId w:val="19"/>
+    <w:abstractNumId w:val="20"/>
   </w:num>
   <w:num w:numId="27">
-    <w:abstractNumId w:val="26"/>
+    <w:abstractNumId w:val="27"/>
   </w:num>
   <w:num w:numId="28">
-    <w:abstractNumId w:val="22"/>
+    <w:abstractNumId w:val="23"/>
   </w:num>
   <w:num w:numId="29">
     <w:abstractNumId w:val="2"/>
   </w:num>
   <w:num w:numId="30">
-    <w:abstractNumId w:val="17"/>
+    <w:abstractNumId w:val="18"/>
+  </w:num>
+  <w:num w:numId="31">
+    <w:abstractNumId w:val="29"/>
+  </w:num>
+  <w:num w:numId="32">
+    <w:abstractNumId w:val="14"/>
   </w:num>
 </w:numbering>
 </file>

</xml_diff>

<commit_message>
novaordis-jmx 1.2.1, events-api 1.1.8
</commit_message>
<xml_diff>
--- a/doc/events TODO.docx
+++ b/doc/events TODO.docx
@@ -13,13 +13,37 @@
         <w:rPr>
           <w:rFonts w:ascii="Garamond" w:hAnsi="Garamond"/>
         </w:rPr>
-        <w:t>events – Tactical</w:t>
-      </w:r>
-      <w:r>
+        <w:t>events TODO</w:t>
+      </w:r>
+    </w:p>
+    <w:p>
+      <w:pPr>
         <w:rPr>
           <w:rFonts w:ascii="Garamond" w:hAnsi="Garamond"/>
-        </w:rPr>
-        <w:br/>
+          <w:b/>
+        </w:rPr>
+      </w:pPr>
+    </w:p>
+    <w:p>
+      <w:pPr>
+        <w:rPr>
+          <w:rFonts w:ascii="Garamond" w:hAnsi="Garamond"/>
+        </w:rPr>
+      </w:pPr>
+      <w:hyperlink r:id="rId5" w:history="1">
+        <w:r>
+          <w:rPr>
+            <w:rStyle w:val="Hyperlink"/>
+            <w:rFonts w:ascii="Garamond" w:hAnsi="Garamond"/>
+          </w:rPr>
+          <w:t>https://kb.novaordis.com/index.php/Events</w:t>
+        </w:r>
+      </w:hyperlink>
+      <w:r>
+        <w:rPr>
+          <w:rFonts w:ascii="Garamond" w:hAnsi="Garamond"/>
+        </w:rPr>
+        <w:t xml:space="preserve"> </w:t>
       </w:r>
     </w:p>
     <w:p>
@@ -37,31 +61,26 @@
           <w:ilvl w:val="0"/>
           <w:numId w:val="32"/>
         </w:numPr>
+        <w:ind w:left="360"/>
         <w:rPr>
           <w:rFonts w:ascii="Garamond" w:hAnsi="Garamond"/>
+          <w:sz w:val="21"/>
+          <w:szCs w:val="21"/>
         </w:rPr>
       </w:pPr>
       <w:r>
         <w:rPr>
           <w:rFonts w:ascii="Garamond" w:hAnsi="Garamond"/>
-        </w:rPr>
-        <w:t xml:space="preserve">Apply </w:t>
+          <w:sz w:val="21"/>
+          <w:szCs w:val="21"/>
+        </w:rPr>
+        <w:t>Apply nort to events.</w:t>
       </w:r>
       <w:r>
         <w:rPr>
           <w:rFonts w:ascii="Garamond" w:hAnsi="Garamond"/>
-        </w:rPr>
-        <w:t xml:space="preserve">nort </w:t>
-      </w:r>
-      <w:r>
-        <w:rPr>
-          <w:rFonts w:ascii="Garamond" w:hAnsi="Garamond"/>
-        </w:rPr>
-        <w:t>to events.</w:t>
-      </w:r>
-      <w:r>
-        <w:rPr>
-          <w:rFonts w:ascii="Garamond" w:hAnsi="Garamond"/>
+          <w:sz w:val="21"/>
+          <w:szCs w:val="21"/>
         </w:rPr>
         <w:br/>
       </w:r>
@@ -73,13 +92,18 @@
           <w:ilvl w:val="0"/>
           <w:numId w:val="31"/>
         </w:numPr>
+        <w:ind w:left="360"/>
         <w:rPr>
           <w:rFonts w:ascii="Garamond" w:hAnsi="Garamond"/>
+          <w:sz w:val="21"/>
+          <w:szCs w:val="21"/>
         </w:rPr>
       </w:pPr>
       <w:r>
         <w:rPr>
           <w:rFonts w:ascii="Garamond" w:hAnsi="Garamond"/>
+          <w:sz w:val="21"/>
+          <w:szCs w:val="21"/>
         </w:rPr>
         <w:t>Move everything “events” into core. Make sure all the tests pass.</w:t>
       </w:r>
@@ -91,41 +115,36 @@
           <w:ilvl w:val="1"/>
           <w:numId w:val="31"/>
         </w:numPr>
+        <w:ind w:left="1080"/>
         <w:rPr>
           <w:rFonts w:ascii="Garamond" w:hAnsi="Garamond"/>
+          <w:sz w:val="21"/>
+          <w:szCs w:val="21"/>
         </w:rPr>
       </w:pPr>
       <w:r>
         <w:rPr>
           <w:rFonts w:ascii="Garamond" w:hAnsi="Garamond"/>
-        </w:rPr>
-        <w:t xml:space="preserve">Start to break out: </w:t>
-      </w:r>
-      <w:proofErr w:type="spellStart"/>
+          <w:sz w:val="21"/>
+          <w:szCs w:val="21"/>
+        </w:rPr>
+        <w:t xml:space="preserve">Start to break out: api, httpd, csv, make sure the test pass </w:t>
+      </w:r>
+      <w:proofErr w:type="gramStart"/>
       <w:r>
         <w:rPr>
           <w:rFonts w:ascii="Garamond" w:hAnsi="Garamond"/>
-        </w:rPr>
-        <w:t>api</w:t>
-      </w:r>
-      <w:proofErr w:type="spellEnd"/>
+          <w:sz w:val="21"/>
+          <w:szCs w:val="21"/>
+        </w:rPr>
+        <w:t>at all times</w:t>
+      </w:r>
+      <w:proofErr w:type="gramEnd"/>
       <w:r>
         <w:rPr>
           <w:rFonts w:ascii="Garamond" w:hAnsi="Garamond"/>
-        </w:rPr>
-        <w:t xml:space="preserve">, httpd, csv, make sure the test pass </w:t>
-      </w:r>
-      <w:proofErr w:type="gramStart"/>
-      <w:r>
-        <w:rPr>
-          <w:rFonts w:ascii="Garamond" w:hAnsi="Garamond"/>
-        </w:rPr>
-        <w:t>at all times</w:t>
-      </w:r>
-      <w:proofErr w:type="gramEnd"/>
-      <w:r>
-        <w:rPr>
-          <w:rFonts w:ascii="Garamond" w:hAnsi="Garamond"/>
+          <w:sz w:val="21"/>
+          <w:szCs w:val="21"/>
         </w:rPr>
         <w:t>.</w:t>
       </w:r>
@@ -137,13 +156,18 @@
           <w:ilvl w:val="1"/>
           <w:numId w:val="31"/>
         </w:numPr>
+        <w:ind w:left="1080"/>
         <w:rPr>
           <w:rFonts w:ascii="Garamond" w:hAnsi="Garamond"/>
+          <w:sz w:val="21"/>
+          <w:szCs w:val="21"/>
         </w:rPr>
       </w:pPr>
       <w:r>
         <w:rPr>
           <w:rFonts w:ascii="Garamond" w:hAnsi="Garamond"/>
+          <w:sz w:val="21"/>
+          <w:szCs w:val="21"/>
         </w:rPr>
         <w:t>At the same time, update NOKB User Manual</w:t>
       </w:r>
@@ -151,9 +175,11 @@
     <w:p>
       <w:pPr>
         <w:pStyle w:val="ListParagraph"/>
-        <w:ind w:left="1440"/>
+        <w:ind w:left="1080"/>
         <w:rPr>
           <w:rFonts w:ascii="Garamond" w:hAnsi="Garamond"/>
+          <w:sz w:val="21"/>
+          <w:szCs w:val="21"/>
         </w:rPr>
       </w:pPr>
     </w:p>
@@ -164,63 +190,28 @@
           <w:ilvl w:val="0"/>
           <w:numId w:val="31"/>
         </w:numPr>
+        <w:ind w:left="360"/>
         <w:rPr>
           <w:rFonts w:ascii="Garamond" w:hAnsi="Garamond"/>
+          <w:sz w:val="21"/>
+          <w:szCs w:val="21"/>
         </w:rPr>
       </w:pPr>
       <w:r>
         <w:rPr>
           <w:rFonts w:ascii="Garamond" w:hAnsi="Garamond"/>
+          <w:sz w:val="21"/>
+          <w:szCs w:val="21"/>
         </w:rPr>
         <w:t>events should be able to modularly parse a Dynatrace CSV output and produce a multi-field timed series that characterizes the system.</w:t>
-      </w:r>
-      <w:r>
-        <w:rPr>
-          <w:rFonts w:ascii="Garamond" w:hAnsi="Garamond"/>
-        </w:rPr>
-        <w:br/>
       </w:r>
     </w:p>
     <w:p>
       <w:pPr>
-        <w:pStyle w:val="Title"/>
         <w:rPr>
           <w:rFonts w:ascii="Garamond" w:hAnsi="Garamond"/>
-        </w:rPr>
-      </w:pPr>
-    </w:p>
-    <w:p>
-      <w:pPr>
-        <w:pStyle w:val="Title"/>
-        <w:rPr>
-          <w:rFonts w:ascii="Garamond" w:hAnsi="Garamond"/>
-        </w:rPr>
-      </w:pPr>
-      <w:r>
-        <w:rPr>
-          <w:rFonts w:ascii="Garamond" w:hAnsi="Garamond"/>
-        </w:rPr>
-        <w:t>events TODO</w:t>
-      </w:r>
-    </w:p>
-    <w:p>
-      <w:pPr>
-        <w:rPr>
-          <w:rFonts w:ascii="Garamond" w:hAnsi="Garamond"/>
-        </w:rPr>
-      </w:pPr>
-    </w:p>
-    <w:p>
-      <w:pPr>
-        <w:rPr>
-          <w:rFonts w:ascii="Garamond" w:hAnsi="Garamond"/>
-        </w:rPr>
-      </w:pPr>
-    </w:p>
-    <w:p>
-      <w:pPr>
-        <w:rPr>
-          <w:rFonts w:ascii="Garamond" w:hAnsi="Garamond"/>
+          <w:sz w:val="21"/>
+          <w:szCs w:val="21"/>
         </w:rPr>
       </w:pPr>
     </w:p>
@@ -231,20 +222,27 @@
           <w:ilvl w:val="0"/>
           <w:numId w:val="1"/>
         </w:numPr>
+        <w:ind w:left="360"/>
         <w:rPr>
           <w:rFonts w:ascii="Garamond" w:hAnsi="Garamond"/>
+          <w:sz w:val="21"/>
+          <w:szCs w:val="21"/>
         </w:rPr>
       </w:pPr>
       <w:r>
         <w:rPr>
           <w:rFonts w:ascii="Garamond" w:hAnsi="Garamond"/>
           <w:b/>
+          <w:sz w:val="21"/>
+          <w:szCs w:val="21"/>
         </w:rPr>
         <w:t>Tests are commented out</w:t>
       </w:r>
       <w:r>
         <w:rPr>
           <w:rFonts w:ascii="Garamond" w:hAnsi="Garamond"/>
+          <w:sz w:val="21"/>
+          <w:szCs w:val="21"/>
         </w:rPr>
         <w:t xml:space="preserve"> – before doing the next non-SNAPSHOT release, uncomment and fix.</w:t>
       </w:r>
@@ -278,31 +276,6 @@
       <w:pPr>
         <w:numPr>
           <w:ilvl w:val="0"/>
-          <w:numId w:val="3"/>
-        </w:numPr>
-        <w:spacing w:before="100" w:beforeAutospacing="1" w:after="24"/>
-        <w:ind w:left="384"/>
-        <w:rPr>
-          <w:rFonts w:ascii="Garamond" w:eastAsia="Times New Roman" w:hAnsi="Garamond"/>
-          <w:color w:val="252525"/>
-          <w:sz w:val="21"/>
-          <w:szCs w:val="21"/>
-        </w:rPr>
-      </w:pPr>
-      <w:r>
-        <w:rPr>
-          <w:rFonts w:ascii="Garamond" w:eastAsia="Times New Roman" w:hAnsi="Garamond"/>
-          <w:color w:val="252525"/>
-          <w:sz w:val="21"/>
-          <w:szCs w:val="21"/>
-        </w:rPr>
-        <w:t>11/04/16 Break into core and extensions. Maven structure. TODO on Desktop: "events – Tactical.docx"</w:t>
-      </w:r>
-    </w:p>
-    <w:p>
-      <w:pPr>
-        <w:numPr>
-          <w:ilvl w:val="0"/>
           <w:numId w:val="4"/>
         </w:numPr>
         <w:spacing w:before="100" w:beforeAutospacing="1" w:after="24"/>
@@ -785,7 +758,6 @@
           <w:sz w:val="21"/>
           <w:szCs w:val="21"/>
         </w:rPr>
-        <w:lastRenderedPageBreak/>
         <w:t>Header values for business scenario CSV: TODO k342t - figure out how to handle the fact that are multiple scenario types, each of them with a different number of requests</w:t>
       </w:r>
     </w:p>
@@ -1054,6 +1026,7 @@
           <w:sz w:val="21"/>
           <w:szCs w:val="21"/>
         </w:rPr>
+        <w:lastRenderedPageBreak/>
         <w:t>Sampler: find the correct name of the statistical operation and rename. Resampling?</w:t>
       </w:r>
       <w:r>
@@ -1641,31 +1614,6 @@
       <w:pPr>
         <w:numPr>
           <w:ilvl w:val="0"/>
-          <w:numId w:val="24"/>
-        </w:numPr>
-        <w:spacing w:before="100" w:beforeAutospacing="1" w:after="24"/>
-        <w:ind w:left="384"/>
-        <w:rPr>
-          <w:rFonts w:ascii="Garamond" w:eastAsia="Times New Roman" w:hAnsi="Garamond"/>
-          <w:color w:val="252525"/>
-          <w:sz w:val="21"/>
-          <w:szCs w:val="21"/>
-        </w:rPr>
-      </w:pPr>
-      <w:r>
-        <w:rPr>
-          <w:rFonts w:ascii="Garamond" w:eastAsia="Times New Roman" w:hAnsi="Garamond"/>
-          <w:color w:val="252525"/>
-          <w:sz w:val="21"/>
-          <w:szCs w:val="21"/>
-        </w:rPr>
-        <w:t>Uncomment commented out tests and make them pass.</w:t>
-      </w:r>
-    </w:p>
-    <w:p>
-      <w:pPr>
-        <w:numPr>
-          <w:ilvl w:val="0"/>
           <w:numId w:val="25"/>
         </w:numPr>
         <w:spacing w:before="100" w:beforeAutospacing="1" w:after="24"/>
@@ -1873,7 +1821,7 @@
           <w:szCs w:val="21"/>
         </w:rPr>
       </w:pPr>
-      <w:hyperlink r:id="rId5" w:history="1">
+      <w:hyperlink r:id="rId6" w:history="1">
         <w:r>
           <w:rPr>
             <w:rStyle w:val="Hyperlink"/>
@@ -1902,7 +1850,7 @@
           <w:szCs w:val="21"/>
         </w:rPr>
       </w:pPr>
-      <w:hyperlink r:id="rId6" w:history="1">
+      <w:hyperlink r:id="rId7" w:history="1">
         <w:r>
           <w:rPr>
             <w:rStyle w:val="Hyperlink"/>
@@ -1931,7 +1879,7 @@
           <w:szCs w:val="21"/>
         </w:rPr>
       </w:pPr>
-      <w:hyperlink r:id="rId7" w:history="1">
+      <w:hyperlink r:id="rId8" w:history="1">
         <w:r>
           <w:rPr>
             <w:rStyle w:val="Hyperlink"/>
@@ -1960,7 +1908,7 @@
           <w:szCs w:val="21"/>
         </w:rPr>
       </w:pPr>
-      <w:hyperlink r:id="rId8" w:history="1">
+      <w:hyperlink r:id="rId9" w:history="1">
         <w:r>
           <w:rPr>
             <w:rStyle w:val="Hyperlink"/>
@@ -2078,6 +2026,8 @@
         </w:rPr>
         <w:t> </w:t>
       </w:r>
+      <w:bookmarkStart w:id="0" w:name="_GoBack"/>
+      <w:bookmarkEnd w:id="0"/>
     </w:p>
     <w:p>
       <w:pPr>
@@ -2147,7 +2097,7 @@
           <w:rFonts w:ascii="Garamond" w:hAnsi="Garamond"/>
         </w:rPr>
       </w:pPr>
-      <w:hyperlink r:id="rId9" w:history="1">
+      <w:hyperlink r:id="rId10" w:history="1">
         <w:r>
           <w:rPr>
             <w:rStyle w:val="Hyperlink"/>
@@ -2176,8 +2126,6 @@
           <w:rFonts w:ascii="Garamond" w:hAnsi="Garamond"/>
         </w:rPr>
       </w:pPr>
-      <w:bookmarkStart w:id="0" w:name="_GoBack"/>
-      <w:bookmarkEnd w:id="0"/>
     </w:p>
     <w:sectPr>
       <w:pgSz w:w="12240" w:h="15840"/>

</xml_diff>

<commit_message>
moved TODO into events-api
</commit_message>
<xml_diff>
--- a/doc/events TODO.docx
+++ b/doc/events TODO.docx
@@ -23,2109 +23,8 @@
           <w:b/>
         </w:rPr>
       </w:pPr>
-    </w:p>
-    <w:p>
-      <w:pPr>
-        <w:rPr>
-          <w:rFonts w:ascii="Garamond" w:hAnsi="Garamond"/>
-        </w:rPr>
-      </w:pPr>
-      <w:hyperlink r:id="rId5" w:history="1">
-        <w:r>
-          <w:rPr>
-            <w:rStyle w:val="Hyperlink"/>
-            <w:rFonts w:ascii="Garamond" w:hAnsi="Garamond"/>
-          </w:rPr>
-          <w:t>https://kb.novaordis.com/index.php/Events</w:t>
-        </w:r>
-      </w:hyperlink>
-      <w:r>
-        <w:rPr>
-          <w:rFonts w:ascii="Garamond" w:hAnsi="Garamond"/>
-        </w:rPr>
-        <w:t xml:space="preserve"> </w:t>
-      </w:r>
-    </w:p>
-    <w:p>
-      <w:pPr>
-        <w:pStyle w:val="ListParagraph"/>
-        <w:rPr>
-          <w:rFonts w:ascii="Garamond" w:hAnsi="Garamond"/>
-        </w:rPr>
-      </w:pPr>
-    </w:p>
-    <w:p>
-      <w:pPr>
-        <w:pStyle w:val="ListParagraph"/>
-        <w:numPr>
-          <w:ilvl w:val="0"/>
-          <w:numId w:val="32"/>
-        </w:numPr>
-        <w:ind w:left="360"/>
-        <w:rPr>
-          <w:rFonts w:ascii="Garamond" w:hAnsi="Garamond"/>
-          <w:sz w:val="21"/>
-          <w:szCs w:val="21"/>
-        </w:rPr>
-      </w:pPr>
-      <w:r>
-        <w:rPr>
-          <w:rFonts w:ascii="Garamond" w:hAnsi="Garamond"/>
-          <w:sz w:val="21"/>
-          <w:szCs w:val="21"/>
-        </w:rPr>
-        <w:t>Apply nort to events.</w:t>
-      </w:r>
-      <w:r>
-        <w:rPr>
-          <w:rFonts w:ascii="Garamond" w:hAnsi="Garamond"/>
-          <w:sz w:val="21"/>
-          <w:szCs w:val="21"/>
-        </w:rPr>
-        <w:br/>
-      </w:r>
-    </w:p>
-    <w:p>
-      <w:pPr>
-        <w:pStyle w:val="ListParagraph"/>
-        <w:numPr>
-          <w:ilvl w:val="0"/>
-          <w:numId w:val="31"/>
-        </w:numPr>
-        <w:ind w:left="360"/>
-        <w:rPr>
-          <w:rFonts w:ascii="Garamond" w:hAnsi="Garamond"/>
-          <w:sz w:val="21"/>
-          <w:szCs w:val="21"/>
-        </w:rPr>
-      </w:pPr>
-      <w:r>
-        <w:rPr>
-          <w:rFonts w:ascii="Garamond" w:hAnsi="Garamond"/>
-          <w:sz w:val="21"/>
-          <w:szCs w:val="21"/>
-        </w:rPr>
-        <w:t>Move everything “events” into core. Make sure all the tests pass.</w:t>
-      </w:r>
-    </w:p>
-    <w:p>
-      <w:pPr>
-        <w:pStyle w:val="ListParagraph"/>
-        <w:numPr>
-          <w:ilvl w:val="1"/>
-          <w:numId w:val="31"/>
-        </w:numPr>
-        <w:ind w:left="1080"/>
-        <w:rPr>
-          <w:rFonts w:ascii="Garamond" w:hAnsi="Garamond"/>
-          <w:sz w:val="21"/>
-          <w:szCs w:val="21"/>
-        </w:rPr>
-      </w:pPr>
-      <w:r>
-        <w:rPr>
-          <w:rFonts w:ascii="Garamond" w:hAnsi="Garamond"/>
-          <w:sz w:val="21"/>
-          <w:szCs w:val="21"/>
-        </w:rPr>
-        <w:t xml:space="preserve">Start to break out: api, httpd, csv, make sure the test pass </w:t>
-      </w:r>
-      <w:proofErr w:type="gramStart"/>
-      <w:r>
-        <w:rPr>
-          <w:rFonts w:ascii="Garamond" w:hAnsi="Garamond"/>
-          <w:sz w:val="21"/>
-          <w:szCs w:val="21"/>
-        </w:rPr>
-        <w:t>at all times</w:t>
-      </w:r>
-      <w:proofErr w:type="gramEnd"/>
-      <w:r>
-        <w:rPr>
-          <w:rFonts w:ascii="Garamond" w:hAnsi="Garamond"/>
-          <w:sz w:val="21"/>
-          <w:szCs w:val="21"/>
-        </w:rPr>
-        <w:t>.</w:t>
-      </w:r>
-    </w:p>
-    <w:p>
-      <w:pPr>
-        <w:pStyle w:val="ListParagraph"/>
-        <w:numPr>
-          <w:ilvl w:val="1"/>
-          <w:numId w:val="31"/>
-        </w:numPr>
-        <w:ind w:left="1080"/>
-        <w:rPr>
-          <w:rFonts w:ascii="Garamond" w:hAnsi="Garamond"/>
-          <w:sz w:val="21"/>
-          <w:szCs w:val="21"/>
-        </w:rPr>
-      </w:pPr>
-      <w:r>
-        <w:rPr>
-          <w:rFonts w:ascii="Garamond" w:hAnsi="Garamond"/>
-          <w:sz w:val="21"/>
-          <w:szCs w:val="21"/>
-        </w:rPr>
-        <w:t>At the same time, update NOKB User Manual</w:t>
-      </w:r>
-    </w:p>
-    <w:p>
-      <w:pPr>
-        <w:pStyle w:val="ListParagraph"/>
-        <w:ind w:left="1080"/>
-        <w:rPr>
-          <w:rFonts w:ascii="Garamond" w:hAnsi="Garamond"/>
-          <w:sz w:val="21"/>
-          <w:szCs w:val="21"/>
-        </w:rPr>
-      </w:pPr>
-    </w:p>
-    <w:p>
-      <w:pPr>
-        <w:pStyle w:val="ListParagraph"/>
-        <w:numPr>
-          <w:ilvl w:val="0"/>
-          <w:numId w:val="31"/>
-        </w:numPr>
-        <w:ind w:left="360"/>
-        <w:rPr>
-          <w:rFonts w:ascii="Garamond" w:hAnsi="Garamond"/>
-          <w:sz w:val="21"/>
-          <w:szCs w:val="21"/>
-        </w:rPr>
-      </w:pPr>
-      <w:r>
-        <w:rPr>
-          <w:rFonts w:ascii="Garamond" w:hAnsi="Garamond"/>
-          <w:sz w:val="21"/>
-          <w:szCs w:val="21"/>
-        </w:rPr>
-        <w:t>events should be able to modularly parse a Dynatrace CSV output and produce a multi-field timed series that characterizes the system.</w:t>
-      </w:r>
-    </w:p>
-    <w:p>
-      <w:pPr>
-        <w:rPr>
-          <w:rFonts w:ascii="Garamond" w:hAnsi="Garamond"/>
-          <w:sz w:val="21"/>
-          <w:szCs w:val="21"/>
-        </w:rPr>
-      </w:pPr>
-    </w:p>
-    <w:p>
-      <w:pPr>
-        <w:pStyle w:val="ListParagraph"/>
-        <w:numPr>
-          <w:ilvl w:val="0"/>
-          <w:numId w:val="1"/>
-        </w:numPr>
-        <w:ind w:left="360"/>
-        <w:rPr>
-          <w:rFonts w:ascii="Garamond" w:hAnsi="Garamond"/>
-          <w:sz w:val="21"/>
-          <w:szCs w:val="21"/>
-        </w:rPr>
-      </w:pPr>
-      <w:r>
-        <w:rPr>
-          <w:rFonts w:ascii="Garamond" w:hAnsi="Garamond"/>
-          <w:b/>
-          <w:sz w:val="21"/>
-          <w:szCs w:val="21"/>
-        </w:rPr>
-        <w:t>Tests are commented out</w:t>
-      </w:r>
-      <w:r>
-        <w:rPr>
-          <w:rFonts w:ascii="Garamond" w:hAnsi="Garamond"/>
-          <w:sz w:val="21"/>
-          <w:szCs w:val="21"/>
-        </w:rPr>
-        <w:t xml:space="preserve"> – before doing the next non-SNAPSHOT release, uncomment and fix.</w:t>
-      </w:r>
-    </w:p>
-    <w:p>
-      <w:pPr>
-        <w:numPr>
-          <w:ilvl w:val="0"/>
-          <w:numId w:val="2"/>
-        </w:numPr>
-        <w:spacing w:before="100" w:beforeAutospacing="1" w:after="24"/>
-        <w:ind w:left="384"/>
-        <w:rPr>
-          <w:rFonts w:ascii="Garamond" w:eastAsia="Times New Roman" w:hAnsi="Garamond"/>
-          <w:color w:val="252525"/>
-          <w:sz w:val="21"/>
-          <w:szCs w:val="21"/>
-        </w:rPr>
-      </w:pPr>
-      <w:r>
-        <w:rPr>
-          <w:rFonts w:ascii="Garamond" w:eastAsia="Times New Roman" w:hAnsi="Garamond"/>
-          <w:color w:val="252525"/>
-          <w:sz w:val="21"/>
-          <w:szCs w:val="21"/>
-        </w:rPr>
-        <w:t>12/15/16 the possibility to do a partial parsing of a httpd log line, by specifying only the first (interesting) tokens, and ignoring the rest.</w:t>
-      </w:r>
-    </w:p>
-    <w:p>
-      <w:pPr>
-        <w:numPr>
-          <w:ilvl w:val="0"/>
-          <w:numId w:val="4"/>
-        </w:numPr>
-        <w:spacing w:before="100" w:beforeAutospacing="1" w:after="24"/>
-        <w:ind w:left="384"/>
-        <w:rPr>
-          <w:rFonts w:ascii="Garamond" w:eastAsia="Times New Roman" w:hAnsi="Garamond"/>
-          <w:color w:val="252525"/>
-          <w:sz w:val="21"/>
-          <w:szCs w:val="21"/>
-        </w:rPr>
-      </w:pPr>
-      <w:r>
-        <w:rPr>
-          <w:rFonts w:ascii="Garamond" w:eastAsia="Times New Roman" w:hAnsi="Garamond"/>
-          <w:color w:val="252525"/>
-          <w:sz w:val="21"/>
-          <w:szCs w:val="21"/>
-        </w:rPr>
-        <w:t>10/04/16 Sampling and averaging? Response time and throughput. Use the existing Sampler?</w:t>
-      </w:r>
-    </w:p>
-    <w:p>
-      <w:pPr>
-        <w:numPr>
-          <w:ilvl w:val="0"/>
-          <w:numId w:val="5"/>
-        </w:numPr>
-        <w:spacing w:before="100" w:beforeAutospacing="1" w:after="24"/>
-        <w:ind w:left="384"/>
-        <w:rPr>
-          <w:rFonts w:ascii="Garamond" w:eastAsia="Times New Roman" w:hAnsi="Garamond"/>
-          <w:color w:val="252525"/>
-          <w:sz w:val="21"/>
-          <w:szCs w:val="21"/>
-        </w:rPr>
-      </w:pPr>
-      <w:r>
-        <w:rPr>
-          <w:rFonts w:ascii="Garamond" w:eastAsia="Times New Roman" w:hAnsi="Garamond"/>
-          <w:color w:val="252525"/>
-          <w:sz w:val="21"/>
-          <w:szCs w:val="21"/>
-        </w:rPr>
-        <w:t xml:space="preserve">10/04/16 Think of an extension that parses the log events based on the log4j pattern and turns them into Events </w:t>
-      </w:r>
-      <w:proofErr w:type="spellStart"/>
-      <w:r>
-        <w:rPr>
-          <w:rFonts w:ascii="Garamond" w:eastAsia="Times New Roman" w:hAnsi="Garamond"/>
-          <w:color w:val="252525"/>
-          <w:sz w:val="21"/>
-          <w:szCs w:val="21"/>
-        </w:rPr>
-        <w:t>events</w:t>
-      </w:r>
-      <w:proofErr w:type="spellEnd"/>
-      <w:r>
-        <w:rPr>
-          <w:rFonts w:ascii="Garamond" w:eastAsia="Times New Roman" w:hAnsi="Garamond"/>
-          <w:color w:val="252525"/>
-          <w:sz w:val="21"/>
-          <w:szCs w:val="21"/>
-        </w:rPr>
-        <w:t>? Or an Appender?</w:t>
-      </w:r>
-    </w:p>
-    <w:p>
-      <w:pPr>
-        <w:numPr>
-          <w:ilvl w:val="0"/>
-          <w:numId w:val="6"/>
-        </w:numPr>
-        <w:spacing w:before="100" w:beforeAutospacing="1" w:after="24"/>
-        <w:ind w:left="384"/>
-        <w:rPr>
-          <w:rFonts w:ascii="Garamond" w:eastAsia="Times New Roman" w:hAnsi="Garamond"/>
-          <w:color w:val="252525"/>
-          <w:sz w:val="21"/>
-          <w:szCs w:val="21"/>
-        </w:rPr>
-      </w:pPr>
-      <w:r>
-        <w:rPr>
-          <w:rFonts w:ascii="Garamond" w:eastAsia="Times New Roman" w:hAnsi="Garamond"/>
-          <w:color w:val="252525"/>
-          <w:sz w:val="21"/>
-          <w:szCs w:val="21"/>
-        </w:rPr>
-        <w:t>09/03/16 rename the artifact to "novaordis-</w:t>
-      </w:r>
-      <w:proofErr w:type="gramStart"/>
-      <w:r>
-        <w:rPr>
-          <w:rFonts w:ascii="Garamond" w:eastAsia="Times New Roman" w:hAnsi="Garamond"/>
-          <w:color w:val="252525"/>
-          <w:sz w:val="21"/>
-          <w:szCs w:val="21"/>
-        </w:rPr>
-        <w:t>events.*</w:t>
-      </w:r>
-      <w:proofErr w:type="gramEnd"/>
-      <w:r>
-        <w:rPr>
-          <w:rFonts w:ascii="Garamond" w:eastAsia="Times New Roman" w:hAnsi="Garamond"/>
-          <w:color w:val="252525"/>
-          <w:sz w:val="21"/>
-          <w:szCs w:val="21"/>
-        </w:rPr>
-        <w:t>", to align it with the rest of the "projects" artifact names.</w:t>
-      </w:r>
-    </w:p>
-    <w:p>
-      <w:pPr>
-        <w:numPr>
-          <w:ilvl w:val="0"/>
-          <w:numId w:val="7"/>
-        </w:numPr>
-        <w:spacing w:before="100" w:beforeAutospacing="1" w:after="24"/>
-        <w:ind w:left="384"/>
-        <w:rPr>
-          <w:rFonts w:ascii="Garamond" w:eastAsia="Times New Roman" w:hAnsi="Garamond"/>
-          <w:color w:val="252525"/>
-          <w:sz w:val="21"/>
-          <w:szCs w:val="21"/>
-        </w:rPr>
-      </w:pPr>
-      <w:r>
-        <w:rPr>
-          <w:rFonts w:ascii="Garamond" w:eastAsia="Times New Roman" w:hAnsi="Garamond"/>
-          <w:color w:val="252525"/>
-          <w:sz w:val="21"/>
-          <w:szCs w:val="21"/>
-        </w:rPr>
-        <w:t>07/25/16</w:t>
-      </w:r>
-      <w:r>
-        <w:rPr>
-          <w:rStyle w:val="apple-converted-space"/>
-          <w:rFonts w:ascii="Garamond" w:eastAsia="Times New Roman" w:hAnsi="Garamond"/>
-          <w:color w:val="252525"/>
-          <w:sz w:val="21"/>
-          <w:szCs w:val="21"/>
-        </w:rPr>
-        <w:t> </w:t>
-      </w:r>
-      <w:proofErr w:type="spellStart"/>
-      <w:r>
-        <w:rPr>
-          <w:rStyle w:val="HTMLTypewriter"/>
-          <w:rFonts w:ascii="Garamond" w:hAnsi="Garamond"/>
-          <w:color w:val="252525"/>
-        </w:rPr>
-        <w:t>FirstRequestLineParser.identifyEnd</w:t>
-      </w:r>
-      <w:proofErr w:type="spellEnd"/>
-      <w:r>
-        <w:rPr>
-          <w:rStyle w:val="HTMLTypewriter"/>
-          <w:rFonts w:ascii="Garamond" w:hAnsi="Garamond"/>
-          <w:color w:val="252525"/>
-        </w:rPr>
-        <w:t>()</w:t>
-      </w:r>
-      <w:r>
-        <w:rPr>
-          <w:rStyle w:val="apple-converted-space"/>
-          <w:rFonts w:ascii="Garamond" w:eastAsia="Times New Roman" w:hAnsi="Garamond"/>
-          <w:color w:val="252525"/>
-          <w:sz w:val="21"/>
-          <w:szCs w:val="21"/>
-        </w:rPr>
-        <w:t> </w:t>
-      </w:r>
-      <w:r>
-        <w:rPr>
-          <w:rFonts w:ascii="Garamond" w:eastAsia="Times New Roman" w:hAnsi="Garamond"/>
-          <w:color w:val="252525"/>
-          <w:sz w:val="21"/>
-          <w:szCs w:val="21"/>
-        </w:rPr>
-        <w:t>and</w:t>
-      </w:r>
-      <w:r>
-        <w:rPr>
-          <w:rStyle w:val="apple-converted-space"/>
-          <w:rFonts w:ascii="Garamond" w:eastAsia="Times New Roman" w:hAnsi="Garamond"/>
-          <w:color w:val="252525"/>
-          <w:sz w:val="21"/>
-          <w:szCs w:val="21"/>
-        </w:rPr>
-        <w:t> </w:t>
-      </w:r>
-      <w:proofErr w:type="spellStart"/>
-      <w:r>
-        <w:rPr>
-          <w:rStyle w:val="HTMLTypewriter"/>
-          <w:rFonts w:ascii="Garamond" w:hAnsi="Garamond"/>
-          <w:color w:val="252525"/>
-        </w:rPr>
-        <w:t>HttpdLogLine.parseFirstRequestLine</w:t>
-      </w:r>
-      <w:proofErr w:type="spellEnd"/>
-      <w:r>
-        <w:rPr>
-          <w:rStyle w:val="HTMLTypewriter"/>
-          <w:rFonts w:ascii="Garamond" w:hAnsi="Garamond"/>
-          <w:color w:val="252525"/>
-        </w:rPr>
-        <w:t>()</w:t>
-      </w:r>
-      <w:r>
-        <w:rPr>
-          <w:rStyle w:val="apple-converted-space"/>
-          <w:rFonts w:ascii="Garamond" w:eastAsia="Times New Roman" w:hAnsi="Garamond"/>
-          <w:color w:val="252525"/>
-          <w:sz w:val="21"/>
-          <w:szCs w:val="21"/>
-        </w:rPr>
-        <w:t> </w:t>
-      </w:r>
-      <w:r>
-        <w:rPr>
-          <w:rFonts w:ascii="Garamond" w:eastAsia="Times New Roman" w:hAnsi="Garamond"/>
-          <w:color w:val="252525"/>
-          <w:sz w:val="21"/>
-          <w:szCs w:val="21"/>
-        </w:rPr>
-        <w:t xml:space="preserve">implementations should do the same thing, but they are doing different </w:t>
-      </w:r>
-      <w:proofErr w:type="spellStart"/>
-      <w:proofErr w:type="gramStart"/>
-      <w:r>
-        <w:rPr>
-          <w:rFonts w:ascii="Garamond" w:eastAsia="Times New Roman" w:hAnsi="Garamond"/>
-          <w:color w:val="252525"/>
-          <w:sz w:val="21"/>
-          <w:szCs w:val="21"/>
-        </w:rPr>
-        <w:t>things:</w:t>
-      </w:r>
-      <w:r>
-        <w:rPr>
-          <w:rStyle w:val="HTMLTypewriter"/>
-          <w:rFonts w:ascii="Garamond" w:hAnsi="Garamond"/>
-          <w:color w:val="252525"/>
-        </w:rPr>
-        <w:t>HttpdLogLine.parseFirstRequestLine</w:t>
-      </w:r>
-      <w:proofErr w:type="spellEnd"/>
-      <w:proofErr w:type="gramEnd"/>
-      <w:r>
-        <w:rPr>
-          <w:rStyle w:val="HTMLTypewriter"/>
-          <w:rFonts w:ascii="Garamond" w:hAnsi="Garamond"/>
-          <w:color w:val="252525"/>
-        </w:rPr>
-        <w:t>()</w:t>
-      </w:r>
-      <w:r>
-        <w:rPr>
-          <w:rStyle w:val="apple-converted-space"/>
-          <w:rFonts w:ascii="Garamond" w:eastAsia="Times New Roman" w:hAnsi="Garamond"/>
-          <w:color w:val="252525"/>
-          <w:sz w:val="21"/>
-          <w:szCs w:val="21"/>
-        </w:rPr>
-        <w:t> </w:t>
-      </w:r>
-      <w:r>
-        <w:rPr>
-          <w:rFonts w:ascii="Garamond" w:eastAsia="Times New Roman" w:hAnsi="Garamond"/>
-          <w:color w:val="252525"/>
-          <w:sz w:val="21"/>
-          <w:szCs w:val="21"/>
-        </w:rPr>
-        <w:t>is more permissive and allows two or three elements ("GET /path" and "GET /path HTTP-version", while</w:t>
-      </w:r>
-      <w:r>
-        <w:rPr>
-          <w:rStyle w:val="apple-converted-space"/>
-          <w:rFonts w:ascii="Garamond" w:eastAsia="Times New Roman" w:hAnsi="Garamond"/>
-          <w:color w:val="252525"/>
-          <w:sz w:val="21"/>
-          <w:szCs w:val="21"/>
-        </w:rPr>
-        <w:t> </w:t>
-      </w:r>
-      <w:proofErr w:type="spellStart"/>
-      <w:r>
-        <w:rPr>
-          <w:rStyle w:val="HTMLTypewriter"/>
-          <w:rFonts w:ascii="Garamond" w:hAnsi="Garamond"/>
-          <w:color w:val="252525"/>
-        </w:rPr>
-        <w:t>FirstRequestLineParser.identifyEnd</w:t>
-      </w:r>
-      <w:proofErr w:type="spellEnd"/>
-      <w:r>
-        <w:rPr>
-          <w:rStyle w:val="HTMLTypewriter"/>
-          <w:rFonts w:ascii="Garamond" w:hAnsi="Garamond"/>
-          <w:color w:val="252525"/>
-        </w:rPr>
-        <w:t>()</w:t>
-      </w:r>
-      <w:r>
-        <w:rPr>
-          <w:rStyle w:val="apple-converted-space"/>
-          <w:rFonts w:ascii="Garamond" w:eastAsia="Times New Roman" w:hAnsi="Garamond"/>
-          <w:color w:val="252525"/>
-          <w:sz w:val="21"/>
-          <w:szCs w:val="21"/>
-        </w:rPr>
-        <w:t> </w:t>
-      </w:r>
-      <w:r>
-        <w:rPr>
-          <w:rFonts w:ascii="Garamond" w:eastAsia="Times New Roman" w:hAnsi="Garamond"/>
-          <w:color w:val="252525"/>
-          <w:sz w:val="21"/>
-          <w:szCs w:val="21"/>
-        </w:rPr>
-        <w:t>assumes three elements. Unify the implementation.</w:t>
-      </w:r>
-    </w:p>
-    <w:p>
-      <w:pPr>
-        <w:numPr>
-          <w:ilvl w:val="0"/>
-          <w:numId w:val="8"/>
-        </w:numPr>
-        <w:spacing w:before="100" w:beforeAutospacing="1" w:after="24"/>
-        <w:ind w:left="384"/>
-        <w:rPr>
-          <w:rFonts w:ascii="Garamond" w:eastAsia="Times New Roman" w:hAnsi="Garamond"/>
-          <w:color w:val="252525"/>
-          <w:sz w:val="21"/>
-          <w:szCs w:val="21"/>
-        </w:rPr>
-      </w:pPr>
-      <w:r>
-        <w:rPr>
-          <w:rFonts w:ascii="Garamond" w:eastAsia="Times New Roman" w:hAnsi="Garamond"/>
-          <w:color w:val="252525"/>
-          <w:sz w:val="21"/>
-          <w:szCs w:val="21"/>
-        </w:rPr>
-        <w:t>07/25/16</w:t>
-      </w:r>
-      <w:r>
-        <w:rPr>
-          <w:rStyle w:val="apple-converted-space"/>
-          <w:rFonts w:ascii="Garamond" w:eastAsia="Times New Roman" w:hAnsi="Garamond"/>
-          <w:color w:val="252525"/>
-          <w:sz w:val="21"/>
-          <w:szCs w:val="21"/>
-        </w:rPr>
-        <w:t> </w:t>
-      </w:r>
-      <w:r>
-        <w:rPr>
-          <w:rFonts w:ascii="Garamond" w:eastAsia="Times New Roman" w:hAnsi="Garamond"/>
-          <w:b/>
-          <w:bCs/>
-          <w:color w:val="252525"/>
-          <w:sz w:val="21"/>
-          <w:szCs w:val="21"/>
-        </w:rPr>
-        <w:t>httpd log parser</w:t>
-      </w:r>
-      <w:r>
-        <w:rPr>
-          <w:rFonts w:ascii="Garamond" w:eastAsia="Times New Roman" w:hAnsi="Garamond"/>
-          <w:color w:val="252525"/>
-          <w:sz w:val="21"/>
-          <w:szCs w:val="21"/>
-        </w:rPr>
-        <w:t>: PID:"%P" generates PID:"12121" in the logs. Parse that natively.</w:t>
-      </w:r>
-      <w:r>
-        <w:rPr>
-          <w:rStyle w:val="apple-converted-space"/>
-          <w:rFonts w:ascii="Garamond" w:eastAsia="Times New Roman" w:hAnsi="Garamond"/>
-          <w:color w:val="252525"/>
-          <w:sz w:val="21"/>
-          <w:szCs w:val="21"/>
-        </w:rPr>
-        <w:t> </w:t>
-      </w:r>
-    </w:p>
-    <w:p>
-      <w:pPr>
-        <w:numPr>
-          <w:ilvl w:val="0"/>
-          <w:numId w:val="9"/>
-        </w:numPr>
-        <w:spacing w:before="100" w:beforeAutospacing="1" w:after="24"/>
-        <w:ind w:left="384"/>
-        <w:rPr>
-          <w:rFonts w:ascii="Garamond" w:eastAsia="Times New Roman" w:hAnsi="Garamond"/>
-          <w:color w:val="252525"/>
-          <w:sz w:val="21"/>
-          <w:szCs w:val="21"/>
-        </w:rPr>
-      </w:pPr>
-      <w:r>
-        <w:rPr>
-          <w:rFonts w:ascii="Garamond" w:eastAsia="Times New Roman" w:hAnsi="Garamond"/>
-          <w:color w:val="252525"/>
-          <w:sz w:val="21"/>
-          <w:szCs w:val="21"/>
-        </w:rPr>
-        <w:t>Return to Business Scenarios 07/03/16</w:t>
-      </w:r>
-    </w:p>
-    <w:p>
-      <w:pPr>
-        <w:numPr>
-          <w:ilvl w:val="1"/>
-          <w:numId w:val="9"/>
-        </w:numPr>
-        <w:spacing w:before="100" w:beforeAutospacing="1" w:after="24"/>
-        <w:ind w:left="768"/>
-        <w:rPr>
-          <w:rFonts w:ascii="Garamond" w:eastAsia="Times New Roman" w:hAnsi="Garamond"/>
-          <w:color w:val="252525"/>
-          <w:sz w:val="21"/>
-          <w:szCs w:val="21"/>
-        </w:rPr>
-      </w:pPr>
-      <w:r>
-        <w:rPr>
-          <w:rFonts w:ascii="Garamond" w:eastAsia="Times New Roman" w:hAnsi="Garamond"/>
-          <w:color w:val="252525"/>
-          <w:sz w:val="21"/>
-          <w:szCs w:val="21"/>
-        </w:rPr>
-        <w:t xml:space="preserve">Start with enabling the </w:t>
-      </w:r>
-      <w:proofErr w:type="gramStart"/>
-      <w:r>
-        <w:rPr>
-          <w:rFonts w:ascii="Garamond" w:eastAsia="Times New Roman" w:hAnsi="Garamond"/>
-          <w:color w:val="252525"/>
-          <w:sz w:val="21"/>
-          <w:szCs w:val="21"/>
-        </w:rPr>
-        <w:t>commented out</w:t>
-      </w:r>
-      <w:proofErr w:type="gramEnd"/>
-      <w:r>
-        <w:rPr>
-          <w:rFonts w:ascii="Garamond" w:eastAsia="Times New Roman" w:hAnsi="Garamond"/>
-          <w:color w:val="252525"/>
-          <w:sz w:val="21"/>
-          <w:szCs w:val="21"/>
-        </w:rPr>
-        <w:t xml:space="preserve"> test "TODO N7aq32 RETURN HERE"</w:t>
-      </w:r>
-    </w:p>
-    <w:p>
-      <w:pPr>
-        <w:numPr>
-          <w:ilvl w:val="1"/>
-          <w:numId w:val="9"/>
-        </w:numPr>
-        <w:spacing w:before="100" w:beforeAutospacing="1" w:after="24"/>
-        <w:ind w:left="768"/>
-        <w:rPr>
-          <w:rFonts w:ascii="Garamond" w:eastAsia="Times New Roman" w:hAnsi="Garamond"/>
-          <w:color w:val="252525"/>
-          <w:sz w:val="21"/>
-          <w:szCs w:val="21"/>
-        </w:rPr>
-      </w:pPr>
-      <w:r>
-        <w:rPr>
-          <w:rFonts w:ascii="Garamond" w:eastAsia="Times New Roman" w:hAnsi="Garamond"/>
-          <w:color w:val="252525"/>
-          <w:sz w:val="21"/>
-          <w:szCs w:val="21"/>
-        </w:rPr>
-        <w:t>Header values for business scenario CSV: TODO k342t - figure out how to handle the fact that are multiple scenario types, each of them with a different number of requests</w:t>
-      </w:r>
-    </w:p>
-    <w:p>
-      <w:pPr>
-        <w:numPr>
-          <w:ilvl w:val="0"/>
-          <w:numId w:val="10"/>
-        </w:numPr>
-        <w:spacing w:before="100" w:beforeAutospacing="1" w:after="24"/>
-        <w:ind w:left="384"/>
-        <w:rPr>
-          <w:rFonts w:ascii="Garamond" w:eastAsia="Times New Roman" w:hAnsi="Garamond"/>
-          <w:color w:val="252525"/>
-          <w:sz w:val="21"/>
-          <w:szCs w:val="21"/>
-        </w:rPr>
-      </w:pPr>
-      <w:r>
-        <w:rPr>
-          <w:rFonts w:ascii="Garamond" w:eastAsia="Times New Roman" w:hAnsi="Garamond"/>
-          <w:color w:val="252525"/>
-          <w:sz w:val="21"/>
-          <w:szCs w:val="21"/>
-        </w:rPr>
-        <w:t>document the methodology to draw this)</w:t>
-      </w:r>
-      <w:r>
-        <w:rPr>
-          <w:rStyle w:val="apple-converted-space"/>
-          <w:rFonts w:ascii="Garamond" w:eastAsia="Times New Roman" w:hAnsi="Garamond"/>
-          <w:color w:val="252525"/>
-          <w:sz w:val="21"/>
-          <w:szCs w:val="21"/>
-        </w:rPr>
-        <w:t> </w:t>
-      </w:r>
-      <w:r>
-        <w:rPr>
-          <w:rFonts w:ascii="Garamond" w:eastAsia="Times New Roman" w:hAnsi="Garamond"/>
-          <w:b/>
-          <w:bCs/>
-          <w:color w:val="252525"/>
-          <w:sz w:val="21"/>
-          <w:szCs w:val="21"/>
-        </w:rPr>
-        <w:t>Request layer cake for scenarios</w:t>
-      </w:r>
-      <w:r>
-        <w:rPr>
-          <w:rStyle w:val="apple-converted-space"/>
-          <w:rFonts w:ascii="Garamond" w:eastAsia="Times New Roman" w:hAnsi="Garamond"/>
-          <w:color w:val="252525"/>
-          <w:sz w:val="21"/>
-          <w:szCs w:val="21"/>
-        </w:rPr>
-        <w:t> </w:t>
-      </w:r>
-      <w:r>
-        <w:rPr>
-          <w:rFonts w:ascii="Garamond" w:eastAsia="Times New Roman" w:hAnsi="Garamond"/>
-          <w:color w:val="252525"/>
-          <w:sz w:val="21"/>
-          <w:szCs w:val="21"/>
-        </w:rPr>
-        <w:t>Per-request breakdown - layer cake at request level.</w:t>
-      </w:r>
-    </w:p>
-    <w:p>
-      <w:pPr>
-        <w:numPr>
-          <w:ilvl w:val="0"/>
-          <w:numId w:val="11"/>
-        </w:numPr>
-        <w:spacing w:before="100" w:beforeAutospacing="1" w:after="24"/>
-        <w:ind w:left="384"/>
-        <w:rPr>
-          <w:rFonts w:ascii="Garamond" w:eastAsia="Times New Roman" w:hAnsi="Garamond"/>
-          <w:color w:val="252525"/>
-          <w:sz w:val="21"/>
-          <w:szCs w:val="21"/>
-        </w:rPr>
-      </w:pPr>
-      <w:r>
-        <w:rPr>
-          <w:rFonts w:ascii="Garamond" w:eastAsia="Times New Roman" w:hAnsi="Garamond"/>
-          <w:color w:val="252525"/>
-          <w:sz w:val="21"/>
-          <w:szCs w:val="21"/>
-        </w:rPr>
-        <w:t xml:space="preserve">Property in-line Sorting based on Priority vs. addition order </w:t>
-      </w:r>
-      <w:proofErr w:type="spellStart"/>
-      <w:proofErr w:type="gramStart"/>
-      <w:r>
-        <w:rPr>
-          <w:rFonts w:ascii="Garamond" w:eastAsia="Times New Roman" w:hAnsi="Garamond"/>
-          <w:color w:val="252525"/>
-          <w:sz w:val="21"/>
-          <w:szCs w:val="21"/>
-        </w:rPr>
-        <w:t>getPropertyList</w:t>
-      </w:r>
-      <w:proofErr w:type="spellEnd"/>
-      <w:r>
-        <w:rPr>
-          <w:rFonts w:ascii="Garamond" w:eastAsia="Times New Roman" w:hAnsi="Garamond"/>
-          <w:color w:val="252525"/>
-          <w:sz w:val="21"/>
-          <w:szCs w:val="21"/>
-        </w:rPr>
-        <w:t>(</w:t>
-      </w:r>
-      <w:proofErr w:type="gramEnd"/>
-      <w:r>
-        <w:rPr>
-          <w:rFonts w:ascii="Garamond" w:eastAsia="Times New Roman" w:hAnsi="Garamond"/>
-          <w:color w:val="252525"/>
-          <w:sz w:val="21"/>
-          <w:szCs w:val="21"/>
-        </w:rPr>
-        <w:t xml:space="preserve">). Consider property priority (and sorting) vs fixed order. Reconsider </w:t>
-      </w:r>
-      <w:proofErr w:type="spellStart"/>
-      <w:proofErr w:type="gramStart"/>
-      <w:r>
-        <w:rPr>
-          <w:rFonts w:ascii="Garamond" w:eastAsia="Times New Roman" w:hAnsi="Garamond"/>
-          <w:color w:val="252525"/>
-          <w:sz w:val="21"/>
-          <w:szCs w:val="21"/>
-        </w:rPr>
-        <w:t>getPropertyList</w:t>
-      </w:r>
-      <w:proofErr w:type="spellEnd"/>
-      <w:r>
-        <w:rPr>
-          <w:rFonts w:ascii="Garamond" w:eastAsia="Times New Roman" w:hAnsi="Garamond"/>
-          <w:color w:val="252525"/>
-          <w:sz w:val="21"/>
-          <w:szCs w:val="21"/>
-        </w:rPr>
-        <w:t>(</w:t>
-      </w:r>
-      <w:proofErr w:type="gramEnd"/>
-      <w:r>
-        <w:rPr>
-          <w:rFonts w:ascii="Garamond" w:eastAsia="Times New Roman" w:hAnsi="Garamond"/>
-          <w:color w:val="252525"/>
-          <w:sz w:val="21"/>
-          <w:szCs w:val="21"/>
-        </w:rPr>
-        <w:t>);</w:t>
-      </w:r>
-    </w:p>
-    <w:p>
-      <w:pPr>
-        <w:numPr>
-          <w:ilvl w:val="0"/>
-          <w:numId w:val="12"/>
-        </w:numPr>
-        <w:spacing w:before="100" w:beforeAutospacing="1" w:after="24"/>
-        <w:ind w:left="384"/>
-        <w:rPr>
-          <w:rFonts w:ascii="Garamond" w:eastAsia="Times New Roman" w:hAnsi="Garamond"/>
-          <w:color w:val="252525"/>
-          <w:sz w:val="21"/>
-          <w:szCs w:val="21"/>
-        </w:rPr>
-      </w:pPr>
-      <w:r>
-        <w:rPr>
-          <w:rFonts w:ascii="Garamond" w:eastAsia="Times New Roman" w:hAnsi="Garamond"/>
-          <w:color w:val="252525"/>
-          <w:sz w:val="21"/>
-          <w:szCs w:val="21"/>
-        </w:rPr>
-        <w:t xml:space="preserve">Insure the help is </w:t>
-      </w:r>
-      <w:proofErr w:type="spellStart"/>
-      <w:proofErr w:type="gramStart"/>
-      <w:r>
-        <w:rPr>
-          <w:rFonts w:ascii="Garamond" w:eastAsia="Times New Roman" w:hAnsi="Garamond"/>
-          <w:color w:val="252525"/>
-          <w:sz w:val="21"/>
-          <w:szCs w:val="21"/>
-        </w:rPr>
-        <w:t>true.“</w:t>
-      </w:r>
-      <w:proofErr w:type="gramEnd"/>
-      <w:r>
-        <w:rPr>
-          <w:rFonts w:ascii="Garamond" w:eastAsia="Times New Roman" w:hAnsi="Garamond"/>
-          <w:color w:val="252525"/>
-          <w:sz w:val="21"/>
-          <w:szCs w:val="21"/>
-        </w:rPr>
-        <w:t>output</w:t>
-      </w:r>
-      <w:proofErr w:type="spellEnd"/>
-      <w:r>
-        <w:rPr>
-          <w:rFonts w:ascii="Garamond" w:eastAsia="Times New Roman" w:hAnsi="Garamond"/>
-          <w:color w:val="252525"/>
-          <w:sz w:val="21"/>
-          <w:szCs w:val="21"/>
-        </w:rPr>
-        <w:t>” in-line help: If the property is a Map, the following notation can be used: Make sure this works.</w:t>
-      </w:r>
-    </w:p>
-    <w:p>
-      <w:pPr>
-        <w:numPr>
-          <w:ilvl w:val="0"/>
-          <w:numId w:val="13"/>
-        </w:numPr>
-        <w:spacing w:before="100" w:beforeAutospacing="1" w:after="24"/>
-        <w:ind w:left="384"/>
-        <w:rPr>
-          <w:rFonts w:ascii="Garamond" w:eastAsia="Times New Roman" w:hAnsi="Garamond"/>
-          <w:color w:val="252525"/>
-          <w:sz w:val="21"/>
-          <w:szCs w:val="21"/>
-        </w:rPr>
-      </w:pPr>
-      <w:r>
-        <w:rPr>
-          <w:rFonts w:ascii="Garamond" w:eastAsia="Times New Roman" w:hAnsi="Garamond"/>
-          <w:color w:val="252525"/>
-          <w:sz w:val="21"/>
-          <w:szCs w:val="21"/>
-        </w:rPr>
-        <w:t>Sampler: rigorous testing, essential piece of functionality.</w:t>
-      </w:r>
-      <w:r>
-        <w:rPr>
-          <w:rStyle w:val="apple-converted-space"/>
-          <w:rFonts w:ascii="Garamond" w:eastAsia="Times New Roman" w:hAnsi="Garamond"/>
-          <w:color w:val="252525"/>
-          <w:sz w:val="21"/>
-          <w:szCs w:val="21"/>
-        </w:rPr>
-        <w:t> </w:t>
-      </w:r>
-    </w:p>
-    <w:p>
-      <w:pPr>
-        <w:numPr>
-          <w:ilvl w:val="0"/>
-          <w:numId w:val="14"/>
-        </w:numPr>
-        <w:spacing w:before="100" w:beforeAutospacing="1" w:after="24"/>
-        <w:ind w:left="384"/>
-        <w:rPr>
-          <w:rFonts w:ascii="Garamond" w:eastAsia="Times New Roman" w:hAnsi="Garamond"/>
-          <w:color w:val="252525"/>
-          <w:sz w:val="21"/>
-          <w:szCs w:val="21"/>
-        </w:rPr>
-      </w:pPr>
-      <w:r>
-        <w:rPr>
-          <w:rFonts w:ascii="Garamond" w:eastAsia="Times New Roman" w:hAnsi="Garamond"/>
-          <w:color w:val="252525"/>
-          <w:sz w:val="21"/>
-          <w:szCs w:val="21"/>
-        </w:rPr>
-        <w:lastRenderedPageBreak/>
-        <w:t>Sampler: find the correct name of the statistical operation and rename. Resampling?</w:t>
-      </w:r>
-      <w:r>
-        <w:rPr>
-          <w:rStyle w:val="apple-converted-space"/>
-          <w:rFonts w:ascii="Garamond" w:eastAsia="Times New Roman" w:hAnsi="Garamond"/>
-          <w:color w:val="252525"/>
-          <w:sz w:val="21"/>
-          <w:szCs w:val="21"/>
-        </w:rPr>
-        <w:t> </w:t>
-      </w:r>
-    </w:p>
-    <w:p>
-      <w:pPr>
-        <w:numPr>
-          <w:ilvl w:val="0"/>
-          <w:numId w:val="15"/>
-        </w:numPr>
-        <w:spacing w:before="100" w:beforeAutospacing="1" w:after="24"/>
-        <w:ind w:left="384"/>
-        <w:rPr>
-          <w:rFonts w:ascii="Garamond" w:eastAsia="Times New Roman" w:hAnsi="Garamond"/>
-          <w:color w:val="252525"/>
-          <w:sz w:val="21"/>
-          <w:szCs w:val="21"/>
-        </w:rPr>
-      </w:pPr>
-      <w:r>
-        <w:rPr>
-          <w:rFonts w:ascii="Garamond" w:eastAsia="Times New Roman" w:hAnsi="Garamond"/>
-          <w:color w:val="252525"/>
-          <w:sz w:val="21"/>
-          <w:szCs w:val="21"/>
-        </w:rPr>
-        <w:t>Analyze the usage of EndOfStreamEvent and ShutdownEvent and decide if:</w:t>
-      </w:r>
-    </w:p>
-    <w:p>
-      <w:pPr>
-        <w:numPr>
-          <w:ilvl w:val="1"/>
-          <w:numId w:val="15"/>
-        </w:numPr>
-        <w:spacing w:before="100" w:beforeAutospacing="1" w:after="24"/>
-        <w:ind w:left="768"/>
-        <w:rPr>
-          <w:rFonts w:ascii="Garamond" w:eastAsia="Times New Roman" w:hAnsi="Garamond"/>
-          <w:color w:val="252525"/>
-          <w:sz w:val="21"/>
-          <w:szCs w:val="21"/>
-        </w:rPr>
-      </w:pPr>
-      <w:r>
-        <w:rPr>
-          <w:rFonts w:ascii="Garamond" w:eastAsia="Times New Roman" w:hAnsi="Garamond"/>
-          <w:color w:val="252525"/>
-          <w:sz w:val="21"/>
-          <w:szCs w:val="21"/>
-        </w:rPr>
-        <w:t>a ShutdownEvent is needed</w:t>
-      </w:r>
-    </w:p>
-    <w:p>
-      <w:pPr>
-        <w:numPr>
-          <w:ilvl w:val="1"/>
-          <w:numId w:val="15"/>
-        </w:numPr>
-        <w:spacing w:before="100" w:beforeAutospacing="1" w:after="24"/>
-        <w:ind w:left="768"/>
-        <w:rPr>
-          <w:rFonts w:ascii="Garamond" w:eastAsia="Times New Roman" w:hAnsi="Garamond"/>
-          <w:color w:val="252525"/>
-          <w:sz w:val="21"/>
-          <w:szCs w:val="21"/>
-        </w:rPr>
-      </w:pPr>
-      <w:r>
-        <w:rPr>
-          <w:rFonts w:ascii="Garamond" w:eastAsia="Times New Roman" w:hAnsi="Garamond"/>
-          <w:color w:val="252525"/>
-          <w:sz w:val="21"/>
-          <w:szCs w:val="21"/>
-        </w:rPr>
-        <w:t>if it is not needed, eliminate it</w:t>
-      </w:r>
-    </w:p>
-    <w:p>
-      <w:pPr>
-        <w:numPr>
-          <w:ilvl w:val="1"/>
-          <w:numId w:val="15"/>
-        </w:numPr>
-        <w:spacing w:before="100" w:beforeAutospacing="1" w:after="24"/>
-        <w:ind w:left="768"/>
-        <w:rPr>
-          <w:rFonts w:ascii="Garamond" w:eastAsia="Times New Roman" w:hAnsi="Garamond"/>
-          <w:color w:val="252525"/>
-          <w:sz w:val="21"/>
-          <w:szCs w:val="21"/>
-        </w:rPr>
-      </w:pPr>
-      <w:r>
-        <w:rPr>
-          <w:rFonts w:ascii="Garamond" w:eastAsia="Times New Roman" w:hAnsi="Garamond"/>
-          <w:color w:val="252525"/>
-          <w:sz w:val="21"/>
-          <w:szCs w:val="21"/>
-        </w:rPr>
-        <w:t>if it is needed, define behavior and add appropriate tests at the appropriate levels.</w:t>
-      </w:r>
-    </w:p>
-    <w:p>
-      <w:pPr>
-        <w:numPr>
-          <w:ilvl w:val="0"/>
-          <w:numId w:val="16"/>
-        </w:numPr>
-        <w:spacing w:before="100" w:beforeAutospacing="1" w:after="24"/>
-        <w:ind w:left="384"/>
-        <w:rPr>
-          <w:rFonts w:ascii="Garamond" w:eastAsia="Times New Roman" w:hAnsi="Garamond"/>
-          <w:color w:val="252525"/>
-          <w:sz w:val="21"/>
-          <w:szCs w:val="21"/>
-        </w:rPr>
-      </w:pPr>
-      <w:r>
-        <w:rPr>
-          <w:rFonts w:ascii="Garamond" w:eastAsia="Times New Roman" w:hAnsi="Garamond"/>
-          <w:color w:val="252525"/>
-          <w:sz w:val="21"/>
-          <w:szCs w:val="21"/>
-        </w:rPr>
-        <w:t xml:space="preserve">Currently we take the easy way out by wrapping a </w:t>
-      </w:r>
-      <w:proofErr w:type="spellStart"/>
-      <w:r>
-        <w:rPr>
-          <w:rFonts w:ascii="Garamond" w:eastAsia="Times New Roman" w:hAnsi="Garamond"/>
-          <w:color w:val="252525"/>
-          <w:sz w:val="21"/>
-          <w:szCs w:val="21"/>
-        </w:rPr>
-        <w:t>HttpdLogLine</w:t>
-      </w:r>
-      <w:proofErr w:type="spellEnd"/>
-      <w:r>
-        <w:rPr>
-          <w:rFonts w:ascii="Garamond" w:eastAsia="Times New Roman" w:hAnsi="Garamond"/>
-          <w:color w:val="252525"/>
-          <w:sz w:val="21"/>
-          <w:szCs w:val="21"/>
-        </w:rPr>
-        <w:t xml:space="preserve"> in an Event – do we want to create a </w:t>
-      </w:r>
-      <w:proofErr w:type="spellStart"/>
-      <w:r>
-        <w:rPr>
-          <w:rFonts w:ascii="Garamond" w:eastAsia="Times New Roman" w:hAnsi="Garamond"/>
-          <w:color w:val="252525"/>
-          <w:sz w:val="21"/>
-          <w:szCs w:val="21"/>
-        </w:rPr>
-        <w:t>HttpdLogEvent</w:t>
-      </w:r>
-      <w:proofErr w:type="spellEnd"/>
-      <w:r>
-        <w:rPr>
-          <w:rFonts w:ascii="Garamond" w:eastAsia="Times New Roman" w:hAnsi="Garamond"/>
-          <w:color w:val="252525"/>
-          <w:sz w:val="21"/>
-          <w:szCs w:val="21"/>
-        </w:rPr>
-        <w:t>?</w:t>
-      </w:r>
-    </w:p>
-    <w:p>
-      <w:pPr>
-        <w:numPr>
-          <w:ilvl w:val="0"/>
-          <w:numId w:val="17"/>
-        </w:numPr>
-        <w:spacing w:before="100" w:beforeAutospacing="1" w:after="24"/>
-        <w:ind w:left="384"/>
-        <w:rPr>
-          <w:rFonts w:ascii="Garamond" w:eastAsia="Times New Roman" w:hAnsi="Garamond"/>
-          <w:color w:val="252525"/>
-          <w:sz w:val="21"/>
-          <w:szCs w:val="21"/>
-        </w:rPr>
-      </w:pPr>
-      <w:r>
-        <w:rPr>
-          <w:rFonts w:ascii="Garamond" w:eastAsia="Times New Roman" w:hAnsi="Garamond"/>
-          <w:color w:val="252525"/>
-          <w:sz w:val="21"/>
-          <w:szCs w:val="21"/>
-        </w:rPr>
-        <w:t xml:space="preserve">Refactor </w:t>
-      </w:r>
-      <w:proofErr w:type="spellStart"/>
-      <w:r>
-        <w:rPr>
-          <w:rFonts w:ascii="Garamond" w:eastAsia="Times New Roman" w:hAnsi="Garamond"/>
-          <w:color w:val="252525"/>
-          <w:sz w:val="21"/>
-          <w:szCs w:val="21"/>
-        </w:rPr>
-        <w:t>InputStreamInitiator</w:t>
-      </w:r>
-      <w:proofErr w:type="spellEnd"/>
-      <w:r>
-        <w:rPr>
-          <w:rFonts w:ascii="Garamond" w:eastAsia="Times New Roman" w:hAnsi="Garamond"/>
-          <w:color w:val="252525"/>
-          <w:sz w:val="21"/>
-          <w:szCs w:val="21"/>
-        </w:rPr>
-        <w:t xml:space="preserve">, </w:t>
-      </w:r>
-      <w:proofErr w:type="spellStart"/>
-      <w:r>
-        <w:rPr>
-          <w:rFonts w:ascii="Garamond" w:eastAsia="Times New Roman" w:hAnsi="Garamond"/>
-          <w:color w:val="252525"/>
-          <w:sz w:val="21"/>
-          <w:szCs w:val="21"/>
-        </w:rPr>
-        <w:t>EventProcessor</w:t>
-      </w:r>
-      <w:proofErr w:type="spellEnd"/>
-      <w:r>
-        <w:rPr>
-          <w:rFonts w:ascii="Garamond" w:eastAsia="Times New Roman" w:hAnsi="Garamond"/>
-          <w:color w:val="252525"/>
-          <w:sz w:val="21"/>
-          <w:szCs w:val="21"/>
-        </w:rPr>
-        <w:t xml:space="preserve"> and </w:t>
-      </w:r>
-      <w:proofErr w:type="spellStart"/>
-      <w:r>
-        <w:rPr>
-          <w:rFonts w:ascii="Garamond" w:eastAsia="Times New Roman" w:hAnsi="Garamond"/>
-          <w:color w:val="252525"/>
-          <w:sz w:val="21"/>
-          <w:szCs w:val="21"/>
-        </w:rPr>
-        <w:t>OutputStreamTerminator</w:t>
-      </w:r>
-      <w:proofErr w:type="spellEnd"/>
-      <w:r>
-        <w:rPr>
-          <w:rFonts w:ascii="Garamond" w:eastAsia="Times New Roman" w:hAnsi="Garamond"/>
-          <w:color w:val="252525"/>
-          <w:sz w:val="21"/>
-          <w:szCs w:val="21"/>
-        </w:rPr>
-        <w:t xml:space="preserve"> thread internals – there is much common behavior – unify.</w:t>
-      </w:r>
-    </w:p>
-    <w:p>
-      <w:pPr>
-        <w:numPr>
-          <w:ilvl w:val="1"/>
-          <w:numId w:val="17"/>
-        </w:numPr>
-        <w:spacing w:before="100" w:beforeAutospacing="1" w:after="24"/>
-        <w:ind w:left="768"/>
-        <w:rPr>
-          <w:rFonts w:ascii="Garamond" w:eastAsia="Times New Roman" w:hAnsi="Garamond"/>
-          <w:color w:val="252525"/>
-          <w:sz w:val="21"/>
-          <w:szCs w:val="21"/>
-        </w:rPr>
-      </w:pPr>
-      <w:r>
-        <w:rPr>
-          <w:rFonts w:ascii="Garamond" w:eastAsia="Times New Roman" w:hAnsi="Garamond"/>
-          <w:color w:val="252525"/>
-          <w:sz w:val="21"/>
-          <w:szCs w:val="21"/>
-        </w:rPr>
-        <w:t xml:space="preserve">Currently I deal with </w:t>
-      </w:r>
-      <w:proofErr w:type="spellStart"/>
-      <w:r>
-        <w:rPr>
-          <w:rFonts w:ascii="Garamond" w:eastAsia="Times New Roman" w:hAnsi="Garamond"/>
-          <w:color w:val="252525"/>
-          <w:sz w:val="21"/>
-          <w:szCs w:val="21"/>
-        </w:rPr>
-        <w:t>EOSListener</w:t>
-      </w:r>
-      <w:proofErr w:type="spellEnd"/>
-      <w:r>
-        <w:rPr>
-          <w:rFonts w:ascii="Garamond" w:eastAsia="Times New Roman" w:hAnsi="Garamond"/>
-          <w:color w:val="252525"/>
-          <w:sz w:val="21"/>
-          <w:szCs w:val="21"/>
-        </w:rPr>
-        <w:t xml:space="preserve"> only in </w:t>
-      </w:r>
-      <w:proofErr w:type="spellStart"/>
-      <w:r>
-        <w:rPr>
-          <w:rFonts w:ascii="Garamond" w:eastAsia="Times New Roman" w:hAnsi="Garamond"/>
-          <w:color w:val="252525"/>
-          <w:sz w:val="21"/>
-          <w:szCs w:val="21"/>
-        </w:rPr>
-        <w:t>OutputStreamtTerminators</w:t>
-      </w:r>
-      <w:proofErr w:type="spellEnd"/>
-      <w:r>
-        <w:rPr>
-          <w:rFonts w:ascii="Garamond" w:eastAsia="Times New Roman" w:hAnsi="Garamond"/>
-          <w:color w:val="252525"/>
-          <w:sz w:val="21"/>
-          <w:szCs w:val="21"/>
-        </w:rPr>
-        <w:t xml:space="preserve"> – it should be generic.</w:t>
-      </w:r>
-    </w:p>
-    <w:p>
-      <w:pPr>
-        <w:numPr>
-          <w:ilvl w:val="1"/>
-          <w:numId w:val="17"/>
-        </w:numPr>
-        <w:spacing w:before="100" w:beforeAutospacing="1" w:after="24"/>
-        <w:ind w:left="768"/>
-        <w:rPr>
-          <w:rFonts w:ascii="Garamond" w:eastAsia="Times New Roman" w:hAnsi="Garamond"/>
-          <w:color w:val="252525"/>
-          <w:sz w:val="21"/>
-          <w:szCs w:val="21"/>
-        </w:rPr>
-      </w:pPr>
-      <w:r>
-        <w:rPr>
-          <w:rFonts w:ascii="Garamond" w:eastAsia="Times New Roman" w:hAnsi="Garamond"/>
-          <w:color w:val="252525"/>
-          <w:sz w:val="21"/>
-          <w:szCs w:val="21"/>
-        </w:rPr>
-        <w:t>The “logics” need a base class, there is much shared behavior. Analyze what I implemented so far and factor out the common behavior.</w:t>
-      </w:r>
-    </w:p>
-    <w:p>
-      <w:pPr>
-        <w:numPr>
-          <w:ilvl w:val="0"/>
-          <w:numId w:val="18"/>
-        </w:numPr>
-        <w:spacing w:before="100" w:beforeAutospacing="1" w:after="24"/>
-        <w:ind w:left="384"/>
-        <w:rPr>
-          <w:rFonts w:ascii="Garamond" w:eastAsia="Times New Roman" w:hAnsi="Garamond"/>
-          <w:color w:val="252525"/>
-          <w:sz w:val="21"/>
-          <w:szCs w:val="21"/>
-        </w:rPr>
-      </w:pPr>
-      <w:r>
-        <w:rPr>
-          <w:rFonts w:ascii="Garamond" w:eastAsia="Times New Roman" w:hAnsi="Garamond"/>
-          <w:color w:val="252525"/>
-          <w:sz w:val="21"/>
-          <w:szCs w:val="21"/>
-        </w:rPr>
-        <w:t>Currently the shutdown is initiated by inserting a ShutdownEvent in the queue. We can also interact with the Component thread directly, if we need to shut it down faster. Think about it.</w:t>
-      </w:r>
-    </w:p>
-    <w:p>
-      <w:pPr>
-        <w:numPr>
-          <w:ilvl w:val="0"/>
-          <w:numId w:val="19"/>
-        </w:numPr>
-        <w:spacing w:before="100" w:beforeAutospacing="1" w:after="24"/>
-        <w:ind w:left="384"/>
-        <w:rPr>
-          <w:rFonts w:ascii="Garamond" w:eastAsia="Times New Roman" w:hAnsi="Garamond"/>
-          <w:color w:val="252525"/>
-          <w:sz w:val="21"/>
-          <w:szCs w:val="21"/>
-        </w:rPr>
-      </w:pPr>
-      <w:r>
-        <w:rPr>
-          <w:rFonts w:ascii="Garamond" w:eastAsia="Times New Roman" w:hAnsi="Garamond"/>
-          <w:color w:val="252525"/>
-          <w:sz w:val="21"/>
-          <w:szCs w:val="21"/>
-        </w:rPr>
-        <w:t xml:space="preserve">Idea: use non-blocking IO in components and read from both a data channel and a control channel. The data channel is an adapter to an </w:t>
-      </w:r>
-      <w:proofErr w:type="spellStart"/>
-      <w:r>
-        <w:rPr>
-          <w:rFonts w:ascii="Garamond" w:eastAsia="Times New Roman" w:hAnsi="Garamond"/>
-          <w:color w:val="252525"/>
-          <w:sz w:val="21"/>
-          <w:szCs w:val="21"/>
-        </w:rPr>
-        <w:t>InputStream</w:t>
-      </w:r>
-      <w:proofErr w:type="spellEnd"/>
-      <w:r>
-        <w:rPr>
-          <w:rFonts w:ascii="Garamond" w:eastAsia="Times New Roman" w:hAnsi="Garamond"/>
-          <w:color w:val="252525"/>
-          <w:sz w:val="21"/>
-          <w:szCs w:val="21"/>
-        </w:rPr>
-        <w:t>.</w:t>
-      </w:r>
-    </w:p>
-    <w:p>
-      <w:pPr>
-        <w:numPr>
-          <w:ilvl w:val="0"/>
-          <w:numId w:val="20"/>
-        </w:numPr>
-        <w:spacing w:before="100" w:beforeAutospacing="1" w:after="24"/>
-        <w:ind w:left="384"/>
-        <w:rPr>
-          <w:rFonts w:ascii="Garamond" w:eastAsia="Times New Roman" w:hAnsi="Garamond"/>
-          <w:color w:val="252525"/>
-          <w:sz w:val="21"/>
-          <w:szCs w:val="21"/>
-        </w:rPr>
-      </w:pPr>
-      <w:r>
-        <w:rPr>
-          <w:rFonts w:ascii="Garamond" w:eastAsia="Times New Roman" w:hAnsi="Garamond"/>
-          <w:color w:val="252525"/>
-          <w:sz w:val="21"/>
-          <w:szCs w:val="21"/>
-        </w:rPr>
-        <w:t>Unit test for resampling.</w:t>
-      </w:r>
-    </w:p>
-    <w:p>
-      <w:pPr>
-        <w:numPr>
-          <w:ilvl w:val="0"/>
-          <w:numId w:val="21"/>
-        </w:numPr>
-        <w:spacing w:before="100" w:beforeAutospacing="1" w:after="24"/>
-        <w:ind w:left="384"/>
-        <w:rPr>
-          <w:rFonts w:ascii="Garamond" w:eastAsia="Times New Roman" w:hAnsi="Garamond"/>
-          <w:color w:val="252525"/>
-          <w:sz w:val="21"/>
-          <w:szCs w:val="21"/>
-        </w:rPr>
-      </w:pPr>
-      <w:r>
-        <w:rPr>
-          <w:rFonts w:ascii="Garamond" w:eastAsia="Times New Roman" w:hAnsi="Garamond"/>
-          <w:color w:val="252525"/>
-          <w:sz w:val="21"/>
-          <w:szCs w:val="21"/>
-        </w:rPr>
-        <w:t>Understand fix and document why Maven blocks at the end.</w:t>
-      </w:r>
-    </w:p>
-    <w:p>
-      <w:pPr>
-        <w:numPr>
-          <w:ilvl w:val="0"/>
-          <w:numId w:val="22"/>
-        </w:numPr>
-        <w:spacing w:before="100" w:beforeAutospacing="1" w:after="24"/>
-        <w:ind w:left="384"/>
-        <w:rPr>
-          <w:rFonts w:ascii="Garamond" w:eastAsia="Times New Roman" w:hAnsi="Garamond"/>
-          <w:color w:val="252525"/>
-          <w:sz w:val="21"/>
-          <w:szCs w:val="21"/>
-        </w:rPr>
-      </w:pPr>
-      <w:r>
-        <w:rPr>
-          <w:rFonts w:ascii="Garamond" w:eastAsia="Times New Roman" w:hAnsi="Garamond"/>
-          <w:color w:val="252525"/>
-          <w:sz w:val="21"/>
-          <w:szCs w:val="21"/>
-        </w:rPr>
-        <w:t xml:space="preserve">How to handle exceptions in the logic’s </w:t>
-      </w:r>
-      <w:proofErr w:type="gramStart"/>
-      <w:r>
-        <w:rPr>
-          <w:rFonts w:ascii="Garamond" w:eastAsia="Times New Roman" w:hAnsi="Garamond"/>
-          <w:color w:val="252525"/>
-          <w:sz w:val="21"/>
-          <w:szCs w:val="21"/>
-        </w:rPr>
-        <w:t>process(</w:t>
-      </w:r>
-      <w:proofErr w:type="gramEnd"/>
-      <w:r>
-        <w:rPr>
-          <w:rFonts w:ascii="Garamond" w:eastAsia="Times New Roman" w:hAnsi="Garamond"/>
-          <w:color w:val="252525"/>
-          <w:sz w:val="21"/>
-          <w:szCs w:val="21"/>
-        </w:rPr>
-        <w:t>) High level view.</w:t>
-      </w:r>
-    </w:p>
-    <w:p>
-      <w:pPr>
-        <w:numPr>
-          <w:ilvl w:val="0"/>
-          <w:numId w:val="23"/>
-        </w:numPr>
-        <w:spacing w:before="100" w:beforeAutospacing="1" w:after="24"/>
-        <w:ind w:left="384"/>
-        <w:rPr>
-          <w:rFonts w:ascii="Garamond" w:eastAsia="Times New Roman" w:hAnsi="Garamond"/>
-          <w:color w:val="252525"/>
-          <w:sz w:val="21"/>
-          <w:szCs w:val="21"/>
-        </w:rPr>
-      </w:pPr>
-      <w:r>
-        <w:rPr>
-          <w:rFonts w:ascii="Garamond" w:eastAsia="Times New Roman" w:hAnsi="Garamond"/>
-          <w:color w:val="252525"/>
-          <w:sz w:val="21"/>
-          <w:szCs w:val="21"/>
-        </w:rPr>
-        <w:t xml:space="preserve">Handle </w:t>
-      </w:r>
-      <w:proofErr w:type="spellStart"/>
-      <w:r>
-        <w:rPr>
-          <w:rFonts w:ascii="Garamond" w:eastAsia="Times New Roman" w:hAnsi="Garamond"/>
-          <w:color w:val="252525"/>
-          <w:sz w:val="21"/>
-          <w:szCs w:val="21"/>
-        </w:rPr>
-        <w:t>EndOfStream</w:t>
-      </w:r>
-      <w:proofErr w:type="spellEnd"/>
-      <w:r>
-        <w:rPr>
-          <w:rFonts w:ascii="Garamond" w:eastAsia="Times New Roman" w:hAnsi="Garamond"/>
-          <w:color w:val="252525"/>
-          <w:sz w:val="21"/>
-          <w:szCs w:val="21"/>
-        </w:rPr>
-        <w:t xml:space="preserve"> in </w:t>
-      </w:r>
-      <w:proofErr w:type="spellStart"/>
-      <w:r>
-        <w:rPr>
-          <w:rFonts w:ascii="Garamond" w:eastAsia="Times New Roman" w:hAnsi="Garamond"/>
-          <w:color w:val="252525"/>
-          <w:sz w:val="21"/>
-          <w:szCs w:val="21"/>
-        </w:rPr>
-        <w:t>SingleThreadedEventProcessor</w:t>
-      </w:r>
-      <w:proofErr w:type="spellEnd"/>
-      <w:r>
-        <w:rPr>
-          <w:rFonts w:ascii="Garamond" w:eastAsia="Times New Roman" w:hAnsi="Garamond"/>
-          <w:color w:val="252525"/>
-          <w:sz w:val="21"/>
-          <w:szCs w:val="21"/>
-        </w:rPr>
-        <w:t>. Test.</w:t>
-      </w:r>
-    </w:p>
-    <w:p>
-      <w:pPr>
-        <w:numPr>
-          <w:ilvl w:val="0"/>
-          <w:numId w:val="25"/>
-        </w:numPr>
-        <w:spacing w:before="100" w:beforeAutospacing="1" w:after="24"/>
-        <w:ind w:left="384"/>
-        <w:rPr>
-          <w:rFonts w:ascii="Garamond" w:eastAsia="Times New Roman" w:hAnsi="Garamond"/>
-          <w:color w:val="252525"/>
-          <w:sz w:val="21"/>
-          <w:szCs w:val="21"/>
-        </w:rPr>
-      </w:pPr>
-      <w:r>
-        <w:rPr>
-          <w:rFonts w:ascii="Garamond" w:eastAsia="Times New Roman" w:hAnsi="Garamond"/>
-          <w:color w:val="252525"/>
-          <w:sz w:val="21"/>
-          <w:szCs w:val="21"/>
-        </w:rPr>
-        <w:t xml:space="preserve">Need a </w:t>
-      </w:r>
-      <w:proofErr w:type="spellStart"/>
-      <w:r>
-        <w:rPr>
-          <w:rFonts w:ascii="Garamond" w:eastAsia="Times New Roman" w:hAnsi="Garamond"/>
-          <w:color w:val="252525"/>
-          <w:sz w:val="21"/>
-          <w:szCs w:val="21"/>
-        </w:rPr>
-        <w:t>OutputStreamEvent</w:t>
-      </w:r>
-      <w:proofErr w:type="spellEnd"/>
-      <w:r>
-        <w:rPr>
-          <w:rFonts w:ascii="Garamond" w:eastAsia="Times New Roman" w:hAnsi="Garamond"/>
-          <w:color w:val="252525"/>
-          <w:sz w:val="21"/>
-          <w:szCs w:val="21"/>
-        </w:rPr>
-        <w:t xml:space="preserve"> that gets written to the output stream.</w:t>
-      </w:r>
-    </w:p>
-    <w:p>
-      <w:pPr>
-        <w:numPr>
-          <w:ilvl w:val="0"/>
-          <w:numId w:val="26"/>
-        </w:numPr>
-        <w:spacing w:before="100" w:beforeAutospacing="1" w:after="24"/>
-        <w:ind w:left="384"/>
-        <w:rPr>
-          <w:rFonts w:ascii="Garamond" w:eastAsia="Times New Roman" w:hAnsi="Garamond"/>
-          <w:color w:val="252525"/>
-          <w:sz w:val="21"/>
-          <w:szCs w:val="21"/>
-        </w:rPr>
-      </w:pPr>
-      <w:proofErr w:type="spellStart"/>
-      <w:r>
-        <w:rPr>
-          <w:rFonts w:ascii="Garamond" w:eastAsia="Times New Roman" w:hAnsi="Garamond"/>
-          <w:color w:val="252525"/>
-          <w:sz w:val="21"/>
-          <w:szCs w:val="21"/>
-        </w:rPr>
-        <w:t>EndOfStreamListeners</w:t>
-      </w:r>
-      <w:proofErr w:type="spellEnd"/>
-      <w:r>
-        <w:rPr>
-          <w:rFonts w:ascii="Garamond" w:eastAsia="Times New Roman" w:hAnsi="Garamond"/>
-          <w:color w:val="252525"/>
-          <w:sz w:val="21"/>
-          <w:szCs w:val="21"/>
-        </w:rPr>
-        <w:t xml:space="preserve"> management in </w:t>
-      </w:r>
-      <w:proofErr w:type="spellStart"/>
-      <w:r>
-        <w:rPr>
-          <w:rFonts w:ascii="Garamond" w:eastAsia="Times New Roman" w:hAnsi="Garamond"/>
-          <w:color w:val="252525"/>
-          <w:sz w:val="21"/>
-          <w:szCs w:val="21"/>
-        </w:rPr>
-        <w:t>ComponentBase</w:t>
-      </w:r>
-      <w:proofErr w:type="spellEnd"/>
-      <w:r>
-        <w:rPr>
-          <w:rFonts w:ascii="Garamond" w:eastAsia="Times New Roman" w:hAnsi="Garamond"/>
-          <w:color w:val="252525"/>
-          <w:sz w:val="21"/>
-          <w:szCs w:val="21"/>
-        </w:rPr>
-        <w:t xml:space="preserve">. Analyze </w:t>
-      </w:r>
-      <w:proofErr w:type="spellStart"/>
-      <w:r>
-        <w:rPr>
-          <w:rFonts w:ascii="Garamond" w:eastAsia="Times New Roman" w:hAnsi="Garamond"/>
-          <w:color w:val="252525"/>
-          <w:sz w:val="21"/>
-          <w:szCs w:val="21"/>
-        </w:rPr>
-        <w:t>EndOfStreamListener</w:t>
-      </w:r>
-      <w:proofErr w:type="spellEnd"/>
-      <w:r>
-        <w:rPr>
-          <w:rFonts w:ascii="Garamond" w:eastAsia="Times New Roman" w:hAnsi="Garamond"/>
-          <w:color w:val="252525"/>
-          <w:sz w:val="21"/>
-          <w:szCs w:val="21"/>
-        </w:rPr>
-        <w:t xml:space="preserve"> usage and decide whether we need to add thread safety for the management functions.</w:t>
-      </w:r>
-    </w:p>
-    <w:p>
-      <w:pPr>
-        <w:numPr>
-          <w:ilvl w:val="0"/>
-          <w:numId w:val="27"/>
-        </w:numPr>
-        <w:spacing w:before="100" w:beforeAutospacing="1" w:after="24"/>
-        <w:ind w:left="384"/>
-        <w:rPr>
-          <w:rFonts w:ascii="Garamond" w:eastAsia="Times New Roman" w:hAnsi="Garamond"/>
-          <w:color w:val="252525"/>
-          <w:sz w:val="21"/>
-          <w:szCs w:val="21"/>
-        </w:rPr>
-      </w:pPr>
-      <w:r>
-        <w:rPr>
-          <w:rFonts w:ascii="Garamond" w:eastAsia="Times New Roman" w:hAnsi="Garamond"/>
-          <w:color w:val="252525"/>
-          <w:sz w:val="21"/>
-          <w:szCs w:val="21"/>
-        </w:rPr>
-        <w:t>Configuration should also flow as “event” CSV headers for example.</w:t>
-      </w:r>
-    </w:p>
-    <w:p>
-      <w:pPr>
-        <w:numPr>
-          <w:ilvl w:val="0"/>
-          <w:numId w:val="28"/>
-        </w:numPr>
-        <w:spacing w:before="100" w:beforeAutospacing="1" w:after="24"/>
-        <w:ind w:left="384"/>
-        <w:rPr>
-          <w:rFonts w:ascii="Garamond" w:eastAsia="Times New Roman" w:hAnsi="Garamond"/>
-          <w:color w:val="252525"/>
-          <w:sz w:val="21"/>
-          <w:szCs w:val="21"/>
-        </w:rPr>
-      </w:pPr>
-      <w:r>
-        <w:rPr>
-          <w:rFonts w:ascii="Garamond" w:eastAsia="Times New Roman" w:hAnsi="Garamond"/>
-          <w:color w:val="252525"/>
-          <w:sz w:val="21"/>
-          <w:szCs w:val="21"/>
-        </w:rPr>
-        <w:t>Should allow for null output queues. It’ll just discard events, but makes easy configuring stuff. Think /dev/null.</w:t>
-      </w:r>
-    </w:p>
-    <w:p>
-      <w:pPr>
-        <w:numPr>
-          <w:ilvl w:val="0"/>
-          <w:numId w:val="29"/>
-        </w:numPr>
-        <w:spacing w:before="100" w:beforeAutospacing="1" w:after="24"/>
-        <w:ind w:left="384"/>
-        <w:rPr>
-          <w:rFonts w:ascii="Garamond" w:eastAsia="Times New Roman" w:hAnsi="Garamond"/>
-          <w:color w:val="252525"/>
-          <w:sz w:val="21"/>
-          <w:szCs w:val="21"/>
-        </w:rPr>
-      </w:pPr>
-      <w:r>
-        <w:rPr>
-          <w:rFonts w:ascii="Garamond" w:eastAsia="Times New Roman" w:hAnsi="Garamond"/>
-          <w:color w:val="252525"/>
-          <w:sz w:val="21"/>
-          <w:szCs w:val="21"/>
-        </w:rPr>
-        <w:t>Look at:</w:t>
-      </w:r>
-    </w:p>
-    <w:p>
-      <w:pPr>
-        <w:numPr>
-          <w:ilvl w:val="1"/>
-          <w:numId w:val="29"/>
-        </w:numPr>
-        <w:spacing w:before="100" w:beforeAutospacing="1" w:after="24"/>
-        <w:ind w:left="768"/>
-        <w:rPr>
-          <w:rFonts w:ascii="Garamond" w:eastAsia="Times New Roman" w:hAnsi="Garamond"/>
-          <w:color w:val="252525"/>
-          <w:sz w:val="21"/>
-          <w:szCs w:val="21"/>
-        </w:rPr>
-      </w:pPr>
-      <w:hyperlink r:id="rId6" w:history="1">
-        <w:r>
-          <w:rPr>
-            <w:rStyle w:val="Hyperlink"/>
-            <w:rFonts w:ascii="Garamond" w:eastAsia="Times New Roman" w:hAnsi="Garamond"/>
-            <w:color w:val="663366"/>
-            <w:sz w:val="21"/>
-            <w:szCs w:val="21"/>
-            <w:u w:val="none"/>
-          </w:rPr>
-          <w:t>https://github.com/heroku/logplex</w:t>
-        </w:r>
-      </w:hyperlink>
-    </w:p>
-    <w:p>
-      <w:pPr>
-        <w:numPr>
-          <w:ilvl w:val="1"/>
-          <w:numId w:val="29"/>
-        </w:numPr>
-        <w:spacing w:before="100" w:beforeAutospacing="1" w:after="24"/>
-        <w:ind w:left="768"/>
-        <w:rPr>
-          <w:rFonts w:ascii="Garamond" w:eastAsia="Times New Roman" w:hAnsi="Garamond"/>
-          <w:color w:val="252525"/>
-          <w:sz w:val="21"/>
-          <w:szCs w:val="21"/>
-        </w:rPr>
-      </w:pPr>
-      <w:hyperlink r:id="rId7" w:history="1">
-        <w:r>
-          <w:rPr>
-            <w:rStyle w:val="Hyperlink"/>
-            <w:rFonts w:ascii="Garamond" w:eastAsia="Times New Roman" w:hAnsi="Garamond"/>
-            <w:color w:val="663366"/>
-            <w:sz w:val="21"/>
-            <w:szCs w:val="21"/>
-            <w:u w:val="none"/>
-          </w:rPr>
-          <w:t>https://github.com/fluent/fluentd</w:t>
-        </w:r>
-      </w:hyperlink>
-    </w:p>
-    <w:p>
-      <w:pPr>
-        <w:numPr>
-          <w:ilvl w:val="1"/>
-          <w:numId w:val="29"/>
-        </w:numPr>
-        <w:spacing w:before="100" w:beforeAutospacing="1" w:after="24"/>
-        <w:ind w:left="768"/>
-        <w:rPr>
-          <w:rFonts w:ascii="Garamond" w:eastAsia="Times New Roman" w:hAnsi="Garamond"/>
-          <w:color w:val="252525"/>
-          <w:sz w:val="21"/>
-          <w:szCs w:val="21"/>
-        </w:rPr>
-      </w:pPr>
-      <w:hyperlink r:id="rId8" w:history="1">
-        <w:r>
-          <w:rPr>
-            <w:rStyle w:val="Hyperlink"/>
-            <w:rFonts w:ascii="Garamond" w:eastAsia="Times New Roman" w:hAnsi="Garamond"/>
-            <w:color w:val="663366"/>
-            <w:sz w:val="21"/>
-            <w:szCs w:val="21"/>
-            <w:u w:val="none"/>
-          </w:rPr>
-          <w:t>http://www.splunk.com</w:t>
-        </w:r>
-      </w:hyperlink>
-    </w:p>
-    <w:p>
-      <w:pPr>
-        <w:numPr>
-          <w:ilvl w:val="1"/>
-          <w:numId w:val="29"/>
-        </w:numPr>
-        <w:spacing w:before="100" w:beforeAutospacing="1" w:after="24"/>
-        <w:ind w:left="768"/>
-        <w:rPr>
-          <w:rFonts w:ascii="Garamond" w:eastAsia="Times New Roman" w:hAnsi="Garamond"/>
-          <w:color w:val="252525"/>
-          <w:sz w:val="21"/>
-          <w:szCs w:val="21"/>
-        </w:rPr>
-      </w:pPr>
-      <w:hyperlink r:id="rId9" w:history="1">
-        <w:r>
-          <w:rPr>
-            <w:rStyle w:val="Hyperlink"/>
-            <w:rFonts w:ascii="Garamond" w:eastAsia="Times New Roman" w:hAnsi="Garamond"/>
-            <w:color w:val="663366"/>
-            <w:sz w:val="21"/>
-            <w:szCs w:val="21"/>
-            <w:u w:val="none"/>
-          </w:rPr>
-          <w:t>http://www.logstash.com</w:t>
-        </w:r>
-      </w:hyperlink>
-    </w:p>
-    <w:p>
-      <w:pPr>
-        <w:numPr>
-          <w:ilvl w:val="0"/>
-          <w:numId w:val="30"/>
-        </w:numPr>
-        <w:spacing w:before="100" w:beforeAutospacing="1" w:after="24"/>
-        <w:ind w:left="384"/>
-        <w:rPr>
-          <w:rFonts w:ascii="Garamond" w:eastAsia="Times New Roman" w:hAnsi="Garamond"/>
-          <w:color w:val="252525"/>
-          <w:sz w:val="21"/>
-          <w:szCs w:val="21"/>
-        </w:rPr>
-      </w:pPr>
-      <w:r>
-        <w:rPr>
-          <w:rFonts w:ascii="Garamond" w:eastAsia="Times New Roman" w:hAnsi="Garamond"/>
-          <w:b/>
-          <w:bCs/>
-          <w:color w:val="252525"/>
-          <w:sz w:val="21"/>
-          <w:szCs w:val="21"/>
-        </w:rPr>
-        <w:t>Filters</w:t>
-      </w:r>
-      <w:r>
-        <w:rPr>
-          <w:rStyle w:val="apple-converted-space"/>
-          <w:rFonts w:ascii="Garamond" w:eastAsia="Times New Roman" w:hAnsi="Garamond"/>
-          <w:color w:val="252525"/>
-          <w:sz w:val="21"/>
-          <w:szCs w:val="21"/>
-        </w:rPr>
-        <w:t> </w:t>
-      </w:r>
-      <w:r>
-        <w:rPr>
-          <w:rFonts w:ascii="Garamond" w:eastAsia="Times New Roman" w:hAnsi="Garamond"/>
-          <w:color w:val="252525"/>
-          <w:sz w:val="21"/>
-          <w:szCs w:val="21"/>
-        </w:rPr>
-        <w:t>Add support for –filter=expression. Example:</w:t>
-      </w:r>
-    </w:p>
-    <w:p>
-      <w:pPr>
-        <w:pStyle w:val="HTMLPreformatted"/>
-        <w:pBdr>
-          <w:top w:val="single" w:sz="6" w:space="12" w:color="DDDDDD"/>
-          <w:left w:val="single" w:sz="6" w:space="12" w:color="DDDDDD"/>
-          <w:bottom w:val="single" w:sz="6" w:space="12" w:color="DDDDDD"/>
-          <w:right w:val="single" w:sz="6" w:space="12" w:color="DDDDDD"/>
-        </w:pBdr>
-        <w:shd w:val="clear" w:color="auto" w:fill="F9F9F9"/>
-        <w:spacing w:line="312" w:lineRule="atLeast"/>
-        <w:rPr>
-          <w:rFonts w:ascii="Garamond" w:hAnsi="Garamond"/>
-          <w:color w:val="000000"/>
-          <w:sz w:val="21"/>
-          <w:szCs w:val="21"/>
-        </w:rPr>
-      </w:pPr>
-      <w:r>
-        <w:rPr>
-          <w:rFonts w:ascii="Garamond" w:hAnsi="Garamond"/>
-          <w:color w:val="000000"/>
-          <w:sz w:val="21"/>
-          <w:szCs w:val="21"/>
-        </w:rPr>
-        <w:t>--filter="original-request-status-code=400"</w:t>
-      </w:r>
-    </w:p>
-    <w:p>
-      <w:pPr>
-        <w:pStyle w:val="NormalWeb"/>
-        <w:spacing w:before="120" w:beforeAutospacing="0" w:after="120" w:afterAutospacing="0"/>
-        <w:rPr>
-          <w:rFonts w:ascii="Garamond" w:hAnsi="Garamond"/>
-          <w:color w:val="252525"/>
-          <w:sz w:val="21"/>
-          <w:szCs w:val="21"/>
-        </w:rPr>
-      </w:pPr>
-      <w:r>
-        <w:rPr>
-          <w:rFonts w:ascii="Garamond" w:hAnsi="Garamond"/>
-          <w:color w:val="252525"/>
-          <w:sz w:val="21"/>
-          <w:szCs w:val="21"/>
-        </w:rPr>
-        <w:t>or</w:t>
-      </w:r>
-      <w:r>
-        <w:rPr>
-          <w:rStyle w:val="apple-converted-space"/>
-          <w:rFonts w:ascii="Garamond" w:hAnsi="Garamond"/>
-          <w:color w:val="252525"/>
-          <w:sz w:val="21"/>
-          <w:szCs w:val="21"/>
-        </w:rPr>
-        <w:t> </w:t>
-      </w:r>
       <w:bookmarkStart w:id="0" w:name="_GoBack"/>
       <w:bookmarkEnd w:id="0"/>
-    </w:p>
-    <w:p>
-      <w:pPr>
-        <w:pStyle w:val="HTMLPreformatted"/>
-        <w:pBdr>
-          <w:top w:val="single" w:sz="6" w:space="12" w:color="DDDDDD"/>
-          <w:left w:val="single" w:sz="6" w:space="12" w:color="DDDDDD"/>
-          <w:bottom w:val="single" w:sz="6" w:space="12" w:color="DDDDDD"/>
-          <w:right w:val="single" w:sz="6" w:space="12" w:color="DDDDDD"/>
-        </w:pBdr>
-        <w:shd w:val="clear" w:color="auto" w:fill="F9F9F9"/>
-        <w:spacing w:line="312" w:lineRule="atLeast"/>
-        <w:rPr>
-          <w:rFonts w:ascii="Garamond" w:hAnsi="Garamond"/>
-          <w:color w:val="000000"/>
-          <w:sz w:val="21"/>
-          <w:szCs w:val="21"/>
-        </w:rPr>
-      </w:pPr>
-      <w:r>
-        <w:rPr>
-          <w:rFonts w:ascii="Garamond" w:hAnsi="Garamond"/>
-          <w:color w:val="000000"/>
-          <w:sz w:val="21"/>
-          <w:szCs w:val="21"/>
-        </w:rPr>
-        <w:t xml:space="preserve">--filter </w:t>
-      </w:r>
-      <w:proofErr w:type="spellStart"/>
-      <w:proofErr w:type="gramStart"/>
-      <w:r>
-        <w:rPr>
-          <w:rFonts w:ascii="Garamond" w:hAnsi="Garamond"/>
-          <w:color w:val="000000"/>
-          <w:sz w:val="21"/>
-          <w:szCs w:val="21"/>
-        </w:rPr>
-        <w:t>request.Business</w:t>
-      </w:r>
-      <w:proofErr w:type="spellEnd"/>
-      <w:proofErr w:type="gramEnd"/>
-      <w:r>
-        <w:rPr>
-          <w:rFonts w:ascii="Garamond" w:hAnsi="Garamond"/>
-          <w:color w:val="000000"/>
-          <w:sz w:val="21"/>
-          <w:szCs w:val="21"/>
-        </w:rPr>
-        <w:t>-Scenario-Start-Marker=TYPE1</w:t>
-      </w:r>
-    </w:p>
-    <w:p>
-      <w:pPr>
-        <w:rPr>
-          <w:rFonts w:ascii="Garamond" w:hAnsi="Garamond"/>
-        </w:rPr>
-      </w:pPr>
-    </w:p>
-    <w:p>
-      <w:pPr>
-        <w:pStyle w:val="ListParagraph"/>
-        <w:numPr>
-          <w:ilvl w:val="0"/>
-          <w:numId w:val="1"/>
-        </w:numPr>
-        <w:rPr>
-          <w:rFonts w:ascii="Garamond" w:hAnsi="Garamond"/>
-        </w:rPr>
-      </w:pPr>
-      <w:hyperlink r:id="rId10" w:history="1">
-        <w:r>
-          <w:rPr>
-            <w:rStyle w:val="Hyperlink"/>
-            <w:rFonts w:ascii="Garamond" w:hAnsi="Garamond"/>
-          </w:rPr>
-          <w:t>https://kb.novaordis.com/index.php/Business_Scenario-Based_Performance_Monitoring_and_Diagnosis_Development_TODO</w:t>
-        </w:r>
-      </w:hyperlink>
-      <w:r>
-        <w:rPr>
-          <w:rFonts w:ascii="Garamond" w:hAnsi="Garamond"/>
-        </w:rPr>
-        <w:t xml:space="preserve"> </w:t>
-      </w:r>
-    </w:p>
-    <w:p>
-      <w:pPr>
-        <w:rPr>
-          <w:rFonts w:ascii="Garamond" w:hAnsi="Garamond"/>
-        </w:rPr>
-      </w:pPr>
-    </w:p>
-    <w:p>
-      <w:pPr>
-        <w:rPr>
-          <w:rFonts w:ascii="Garamond" w:hAnsi="Garamond"/>
-        </w:rPr>
-      </w:pPr>
     </w:p>
     <w:sectPr>
       <w:pgSz w:w="12240" w:h="15840"/>

</xml_diff>